<commit_message>
Update Logboek garage (Sprint 3).docx
</commit_message>
<xml_diff>
--- a/Logboeken/Logboek garage (Sprint 3).docx
+++ b/Logboeken/Logboek garage (Sprint 3).docx
@@ -1,6 +1,6 @@
 
 <file path=word/document.xml><?xml version="1.0" encoding="utf-8"?>
-<w:document xmlns:wpc="http://schemas.microsoft.com/office/word/2010/wordprocessingCanvas" xmlns:cx="http://schemas.microsoft.com/office/drawing/2014/chartex" xmlns:cx1="http://schemas.microsoft.com/office/drawing/2015/9/8/chartex" xmlns:cx2="http://schemas.microsoft.com/office/drawing/2015/10/21/chartex" xmlns:cx3="http://schemas.microsoft.com/office/drawing/2016/5/9/chartex" xmlns:cx4="http://schemas.microsoft.com/office/drawing/2016/5/10/chartex" xmlns:cx5="http://schemas.microsoft.com/office/drawing/2016/5/11/chartex" xmlns:cx6="http://schemas.microsoft.com/office/drawing/2016/5/12/chartex" xmlns:cx7="http://schemas.microsoft.com/office/drawing/2016/5/13/chartex" xmlns:cx8="http://schemas.microsoft.com/office/drawing/2016/5/14/chartex" xmlns:mc="http://schemas.openxmlformats.org/markup-compatibility/2006" xmlns:aink="http://schemas.microsoft.com/office/drawing/2016/ink" xmlns:am3d="http://schemas.microsoft.com/office/drawing/2017/model3d" xmlns:o="urn:schemas-microsoft-com:office:office" xmlns:r="http://schemas.openxmlformats.org/officeDocument/2006/relationships" xmlns:m="http://schemas.openxmlformats.org/officeDocument/2006/math" xmlns:v="urn:schemas-microsoft-com:vml" xmlns:wp14="http://schemas.microsoft.com/office/word/2010/wordprocessingDrawing" xmlns:wp="http://schemas.openxmlformats.org/drawingml/2006/wordprocessingDrawing" xmlns:w10="urn:schemas-microsoft-com:office:word" xmlns:w="http://schemas.openxmlformats.org/wordprocessingml/2006/main" xmlns:w14="http://schemas.microsoft.com/office/word/2010/wordml" xmlns:w15="http://schemas.microsoft.com/office/word/2012/wordml" xmlns:w16cex="http://schemas.microsoft.com/office/word/2018/wordml/cex" xmlns:w16cid="http://schemas.microsoft.com/office/word/2016/wordml/cid" xmlns:w16="http://schemas.microsoft.com/office/word/2018/wordml" xmlns:w16se="http://schemas.microsoft.com/office/word/2015/wordml/symex" xmlns:wpg="http://schemas.microsoft.com/office/word/2010/wordprocessingGroup" xmlns:wpi="http://schemas.microsoft.com/office/word/2010/wordprocessingInk" xmlns:wne="http://schemas.microsoft.com/office/word/2006/wordml" xmlns:wps="http://schemas.microsoft.com/office/word/2010/wordprocessingShape" xmlns:a="http://schemas.openxmlformats.org/drawingml/2006/main" xmlns:pic="http://schemas.openxmlformats.org/drawingml/2006/picture" xmlns:a14="http://schemas.microsoft.com/office/drawing/2010/main" mc:Ignorable="w14 w15 w16se w16cid w16 w16cex wp14">
+<w:document xmlns:wpc="http://schemas.microsoft.com/office/word/2010/wordprocessingCanvas" xmlns:cx="http://schemas.microsoft.com/office/drawing/2014/chartex" xmlns:cx1="http://schemas.microsoft.com/office/drawing/2015/9/8/chartex" xmlns:cx2="http://schemas.microsoft.com/office/drawing/2015/10/21/chartex" xmlns:cx3="http://schemas.microsoft.com/office/drawing/2016/5/9/chartex" xmlns:cx4="http://schemas.microsoft.com/office/drawing/2016/5/10/chartex" xmlns:cx5="http://schemas.microsoft.com/office/drawing/2016/5/11/chartex" xmlns:cx6="http://schemas.microsoft.com/office/drawing/2016/5/12/chartex" xmlns:cx7="http://schemas.microsoft.com/office/drawing/2016/5/13/chartex" xmlns:cx8="http://schemas.microsoft.com/office/drawing/2016/5/14/chartex" xmlns:mc="http://schemas.openxmlformats.org/markup-compatibility/2006" xmlns:aink="http://schemas.microsoft.com/office/drawing/2016/ink" xmlns:am3d="http://schemas.microsoft.com/office/drawing/2017/model3d" xmlns:o="urn:schemas-microsoft-com:office:office" xmlns:r="http://schemas.openxmlformats.org/officeDocument/2006/relationships" xmlns:m="http://schemas.openxmlformats.org/officeDocument/2006/math" xmlns:v="urn:schemas-microsoft-com:vml" xmlns:wp14="http://schemas.microsoft.com/office/word/2010/wordprocessingDrawing" xmlns:wp="http://schemas.openxmlformats.org/drawingml/2006/wordprocessingDrawing" xmlns:w10="urn:schemas-microsoft-com:office:word" xmlns:w="http://schemas.openxmlformats.org/wordprocessingml/2006/main" xmlns:w14="http://schemas.microsoft.com/office/word/2010/wordml" xmlns:w15="http://schemas.microsoft.com/office/word/2012/wordml" xmlns:w16cex="http://schemas.microsoft.com/office/word/2018/wordml/cex" xmlns:w16cid="http://schemas.microsoft.com/office/word/2016/wordml/cid" xmlns:w16="http://schemas.microsoft.com/office/word/2018/wordml" xmlns:w16se="http://schemas.microsoft.com/office/word/2015/wordml/symex" xmlns:wpg="http://schemas.microsoft.com/office/word/2010/wordprocessingGroup" xmlns:wpi="http://schemas.microsoft.com/office/word/2010/wordprocessingInk" xmlns:wne="http://schemas.microsoft.com/office/word/2006/wordml" xmlns:wps="http://schemas.microsoft.com/office/word/2010/wordprocessingShape" mc:Ignorable="w14 w15 w16se w16cid w16 w16cex wp14">
   <w:body>
     <w:p>
       <w:pPr>
@@ -90,98 +90,6 @@
           </wp:anchor>
         </w:drawing>
       </w:r>
-      <w:r>
-        <w:rPr/>
-        <w:t/>
-      </w:r>
-      <w:r>
-        <w:rPr/>
-        <w:t/>
-      </w:r>
-      <w:r>
-        <w:rPr/>
-        <w:t/>
-      </w:r>
-      <w:r>
-        <w:rPr/>
-        <w:t/>
-      </w:r>
-      <w:r>
-        <w:rPr/>
-        <w:t/>
-      </w:r>
-      <w:r>
-        <w:rPr/>
-        <w:t/>
-      </w:r>
-      <w:r>
-        <w:rPr/>
-        <w:t/>
-      </w:r>
-      <w:r>
-        <w:rPr/>
-        <w:t/>
-      </w:r>
-      <w:r>
-        <w:rPr/>
-        <w:t/>
-      </w:r>
-      <w:r>
-        <w:rPr/>
-        <w:t/>
-      </w:r>
-      <w:r>
-        <w:rPr/>
-        <w:t/>
-      </w:r>
-      <w:r>
-        <w:rPr/>
-        <w:t/>
-      </w:r>
-      <w:r>
-        <w:rPr/>
-        <w:t/>
-      </w:r>
-      <w:r>
-        <w:rPr/>
-        <w:t/>
-      </w:r>
-      <w:r>
-        <w:rPr/>
-        <w:t/>
-      </w:r>
-      <w:r>
-        <w:rPr/>
-        <w:t/>
-      </w:r>
-      <w:r>
-        <w:rPr/>
-        <w:t/>
-      </w:r>
-      <w:r>
-        <w:rPr/>
-        <w:t/>
-      </w:r>
-      <w:r>
-        <w:rPr/>
-        <w:t/>
-      </w:r>
-      <w:r>
-        <w:rPr/>
-        <w:t/>
-      </w:r>
-      <w:r>
-        <w:rPr/>
-        <w:t/>
-      </w:r>
-      <w:r>
-        <w:rPr/>
-        <w:t/>
-      </w:r>
-      <w:r>
-        <w:rPr/>
-        <w:t/>
-      </w:r>
     </w:p>
     <w:p>
       <w:pPr>
@@ -362,8 +270,8 @@
       <w:pPr>
         <w:rPr>
           <w:rFonts w:ascii="Tahoma" w:hAnsi="Tahoma" w:cs="Tahoma"/>
-          <w:b w:val="1"/>
-          <w:bCs w:val="1"/>
+          <w:b/>
+          <w:bCs/>
           <w:sz w:val="36"/>
           <w:szCs w:val="36"/>
         </w:rPr>
@@ -371,8 +279,8 @@
       <w:r>
         <w:rPr>
           <w:rFonts w:ascii="Tahoma" w:hAnsi="Tahoma" w:cs="Tahoma"/>
-          <w:b w:val="1"/>
-          <w:bCs w:val="1"/>
+          <w:b/>
+          <w:bCs/>
           <w:sz w:val="36"/>
           <w:szCs w:val="36"/>
         </w:rPr>
@@ -381,8 +289,8 @@
       <w:r>
         <w:rPr>
           <w:rFonts w:ascii="Tahoma" w:hAnsi="Tahoma" w:cs="Tahoma"/>
-          <w:b w:val="1"/>
-          <w:bCs w:val="1"/>
+          <w:b/>
+          <w:bCs/>
           <w:sz w:val="36"/>
           <w:szCs w:val="36"/>
         </w:rPr>
@@ -391,8 +299,8 @@
       <w:r>
         <w:rPr>
           <w:rFonts w:ascii="Tahoma" w:hAnsi="Tahoma" w:cs="Tahoma"/>
-          <w:b w:val="1"/>
-          <w:bCs w:val="1"/>
+          <w:b/>
+          <w:bCs/>
           <w:sz w:val="36"/>
           <w:szCs w:val="36"/>
         </w:rPr>
@@ -401,8 +309,8 @@
       <w:r>
         <w:rPr>
           <w:rFonts w:ascii="Tahoma" w:hAnsi="Tahoma" w:cs="Tahoma"/>
-          <w:b w:val="1"/>
-          <w:bCs w:val="1"/>
+          <w:b/>
+          <w:bCs/>
           <w:sz w:val="36"/>
           <w:szCs w:val="36"/>
         </w:rPr>
@@ -411,8 +319,8 @@
       <w:r>
         <w:rPr>
           <w:rFonts w:ascii="Tahoma" w:hAnsi="Tahoma" w:cs="Tahoma"/>
-          <w:b w:val="1"/>
-          <w:bCs w:val="1"/>
+          <w:b/>
+          <w:bCs/>
           <w:sz w:val="36"/>
           <w:szCs w:val="36"/>
         </w:rPr>
@@ -421,8 +329,8 @@
       <w:r>
         <w:rPr>
           <w:rFonts w:ascii="Tahoma" w:hAnsi="Tahoma" w:cs="Tahoma"/>
-          <w:b w:val="1"/>
-          <w:bCs w:val="1"/>
+          <w:b/>
+          <w:bCs/>
           <w:sz w:val="36"/>
           <w:szCs w:val="36"/>
         </w:rPr>
@@ -431,8 +339,8 @@
       <w:r>
         <w:rPr>
           <w:rFonts w:ascii="Tahoma" w:hAnsi="Tahoma" w:cs="Tahoma"/>
-          <w:b w:val="1"/>
-          <w:bCs w:val="1"/>
+          <w:b/>
+          <w:bCs/>
           <w:sz w:val="36"/>
           <w:szCs w:val="36"/>
         </w:rPr>
@@ -441,8 +349,8 @@
       <w:r>
         <w:rPr>
           <w:rFonts w:ascii="Tahoma" w:hAnsi="Tahoma" w:cs="Tahoma"/>
-          <w:b w:val="1"/>
-          <w:bCs w:val="1"/>
+          <w:b/>
+          <w:bCs/>
           <w:sz w:val="36"/>
           <w:szCs w:val="36"/>
         </w:rPr>
@@ -476,8 +384,8 @@
       <w:pPr>
         <w:rPr>
           <w:rFonts w:ascii="Tahoma" w:hAnsi="Tahoma" w:cs="Tahoma"/>
-          <w:b w:val="1"/>
-          <w:bCs w:val="1"/>
+          <w:b/>
+          <w:bCs/>
           <w:sz w:val="36"/>
           <w:szCs w:val="36"/>
         </w:rPr>
@@ -485,8 +393,8 @@
       <w:r>
         <w:rPr>
           <w:rFonts w:ascii="Tahoma" w:hAnsi="Tahoma" w:cs="Tahoma"/>
-          <w:b w:val="1"/>
-          <w:bCs w:val="1"/>
+          <w:b/>
+          <w:bCs/>
           <w:sz w:val="36"/>
           <w:szCs w:val="36"/>
         </w:rPr>
@@ -495,8 +403,8 @@
       <w:r>
         <w:rPr>
           <w:rFonts w:ascii="Tahoma" w:hAnsi="Tahoma" w:cs="Tahoma"/>
-          <w:b w:val="1"/>
-          <w:bCs w:val="1"/>
+          <w:b/>
+          <w:bCs/>
           <w:sz w:val="36"/>
           <w:szCs w:val="36"/>
         </w:rPr>
@@ -505,8 +413,8 @@
       <w:r>
         <w:rPr>
           <w:rFonts w:ascii="Tahoma" w:hAnsi="Tahoma" w:cs="Tahoma"/>
-          <w:b w:val="1"/>
-          <w:bCs w:val="1"/>
+          <w:b/>
+          <w:bCs/>
           <w:sz w:val="36"/>
           <w:szCs w:val="36"/>
         </w:rPr>
@@ -515,8 +423,8 @@
       <w:r>
         <w:rPr>
           <w:rFonts w:ascii="Tahoma" w:hAnsi="Tahoma" w:cs="Tahoma"/>
-          <w:b w:val="1"/>
-          <w:bCs w:val="1"/>
+          <w:b/>
+          <w:bCs/>
           <w:sz w:val="36"/>
           <w:szCs w:val="36"/>
         </w:rPr>
@@ -525,8 +433,8 @@
       <w:r>
         <w:rPr>
           <w:rFonts w:ascii="Tahoma" w:hAnsi="Tahoma" w:cs="Tahoma"/>
-          <w:b w:val="1"/>
-          <w:bCs w:val="1"/>
+          <w:b/>
+          <w:bCs/>
           <w:sz w:val="36"/>
           <w:szCs w:val="36"/>
         </w:rPr>
@@ -535,8 +443,8 @@
       <w:r>
         <w:rPr>
           <w:rFonts w:ascii="Tahoma" w:hAnsi="Tahoma" w:cs="Tahoma"/>
-          <w:b w:val="1"/>
-          <w:bCs w:val="1"/>
+          <w:b/>
+          <w:bCs/>
           <w:sz w:val="36"/>
           <w:szCs w:val="36"/>
         </w:rPr>
@@ -545,8 +453,8 @@
       <w:r>
         <w:rPr>
           <w:rFonts w:ascii="Tahoma" w:hAnsi="Tahoma" w:cs="Tahoma"/>
-          <w:b w:val="1"/>
-          <w:bCs w:val="1"/>
+          <w:b/>
+          <w:bCs/>
           <w:sz w:val="36"/>
           <w:szCs w:val="36"/>
         </w:rPr>
@@ -572,6 +480,7 @@
           <w:sz w:val="40"/>
           <w:szCs w:val="40"/>
         </w:rPr>
+        <w:lastRenderedPageBreak/>
         <w:t>De kwaliteiten in ons team</w:t>
       </w:r>
     </w:p>
@@ -591,27 +500,23 @@
         <w:tblLook w:val="04A0" w:firstRow="1" w:lastRow="0" w:firstColumn="1" w:lastColumn="0" w:noHBand="0" w:noVBand="1"/>
       </w:tblPr>
       <w:tblGrid>
-        <w:gridCol w:w="3180"/>
-        <w:gridCol w:w="5882"/>
+        <w:gridCol w:w="3185"/>
+        <w:gridCol w:w="5877"/>
       </w:tblGrid>
       <w:tr>
         <w:tc>
           <w:tcPr>
             <w:tcW w:w="3227" w:type="dxa"/>
             <w:vMerge w:val="restart"/>
-            <w:tcMar/>
-          </w:tcPr>
-          <w:p>
-            <w:r>
-              <w:rPr/>
+          </w:tcPr>
+          <w:p>
+            <w:r>
               <w:t>Naam Scrummaster</w:t>
             </w:r>
             <w:r>
-              <w:rPr/>
               <w:t xml:space="preserve"> </w:t>
             </w:r>
             <w:r>
-              <w:rPr/>
               <w:t>Nawal</w:t>
             </w:r>
           </w:p>
@@ -619,19 +524,15 @@
         <w:tc>
           <w:tcPr>
             <w:tcW w:w="5985" w:type="dxa"/>
-            <w:tcMar/>
-          </w:tcPr>
-          <w:p>
-            <w:r>
-              <w:rPr/>
+          </w:tcPr>
+          <w:p>
+            <w:r>
               <w:t>1.</w:t>
             </w:r>
             <w:r>
-              <w:rPr/>
               <w:t xml:space="preserve"> </w:t>
             </w:r>
             <w:r>
-              <w:rPr/>
               <w:t xml:space="preserve"> Afspraken nakomen</w:t>
             </w:r>
           </w:p>
@@ -643,31 +544,22 @@
           <w:tcPr>
             <w:tcW w:w="3227" w:type="dxa"/>
             <w:vMerge/>
-            <w:tcMar/>
           </w:tcPr>
           <w:p/>
         </w:tc>
         <w:tc>
           <w:tcPr>
             <w:tcW w:w="5985" w:type="dxa"/>
-            <w:tcMar/>
-          </w:tcPr>
-          <w:p>
-            <w:r>
-              <w:rPr/>
+          </w:tcPr>
+          <w:p>
+            <w:r>
               <w:t>2.</w:t>
             </w:r>
             <w:r>
-              <w:rPr/>
               <w:t xml:space="preserve"> </w:t>
             </w:r>
             <w:r>
-              <w:rPr/>
-              <w:t xml:space="preserve"> </w:t>
-            </w:r>
-            <w:r>
-              <w:rPr/>
-              <w:t>Doorzetten</w:t>
+              <w:t xml:space="preserve"> Doorzetten</w:t>
             </w:r>
           </w:p>
           <w:p/>
@@ -678,26 +570,21 @@
           <w:tcPr>
             <w:tcW w:w="3227" w:type="dxa"/>
             <w:vMerge/>
-            <w:tcMar/>
           </w:tcPr>
           <w:p/>
         </w:tc>
         <w:tc>
           <w:tcPr>
             <w:tcW w:w="5985" w:type="dxa"/>
-            <w:tcMar/>
-          </w:tcPr>
-          <w:p>
-            <w:r>
-              <w:rPr/>
+          </w:tcPr>
+          <w:p>
+            <w:r>
               <w:t>3.</w:t>
             </w:r>
             <w:r>
-              <w:rPr/>
               <w:t xml:space="preserve"> </w:t>
             </w:r>
             <w:r>
-              <w:rPr/>
               <w:t>Plannen</w:t>
             </w:r>
           </w:p>
@@ -709,26 +596,21 @@
           <w:tcPr>
             <w:tcW w:w="3227" w:type="dxa"/>
             <w:vMerge/>
-            <w:tcMar/>
           </w:tcPr>
           <w:p/>
         </w:tc>
         <w:tc>
           <w:tcPr>
             <w:tcW w:w="5985" w:type="dxa"/>
-            <w:tcMar/>
-          </w:tcPr>
-          <w:p>
-            <w:r>
-              <w:rPr/>
+          </w:tcPr>
+          <w:p>
+            <w:r>
               <w:t>4.</w:t>
             </w:r>
             <w:r>
-              <w:rPr/>
               <w:t xml:space="preserve"> </w:t>
             </w:r>
             <w:r>
-              <w:rPr/>
               <w:t>Doelgericht</w:t>
             </w:r>
           </w:p>
@@ -740,26 +622,21 @@
           <w:tcPr>
             <w:tcW w:w="3227" w:type="dxa"/>
             <w:vMerge/>
-            <w:tcMar/>
           </w:tcPr>
           <w:p/>
         </w:tc>
         <w:tc>
           <w:tcPr>
             <w:tcW w:w="5985" w:type="dxa"/>
-            <w:tcMar/>
-          </w:tcPr>
-          <w:p>
-            <w:r>
-              <w:rPr/>
+          </w:tcPr>
+          <w:p>
+            <w:r>
               <w:t>5.</w:t>
             </w:r>
             <w:r>
-              <w:rPr/>
               <w:t xml:space="preserve"> </w:t>
             </w:r>
             <w:r>
-              <w:rPr/>
               <w:t>Overzicht houden</w:t>
             </w:r>
           </w:p>
@@ -786,19 +663,15 @@
           <w:tcPr>
             <w:tcW w:w="3000" w:type="dxa"/>
             <w:vMerge w:val="restart"/>
-            <w:tcMar/>
-          </w:tcPr>
-          <w:p>
-            <w:r>
-              <w:rPr/>
+          </w:tcPr>
+          <w:p>
+            <w:r>
               <w:t>Naam teamlid</w:t>
             </w:r>
             <w:r>
-              <w:rPr/>
               <w:t xml:space="preserve"> </w:t>
             </w:r>
             <w:r>
-              <w:rPr/>
               <w:t>Matin</w:t>
             </w:r>
           </w:p>
@@ -806,15 +679,15 @@
         <w:tc>
           <w:tcPr>
             <w:tcW w:w="6075" w:type="dxa"/>
-            <w:tcMar/>
-          </w:tcPr>
-          <w:p>
-            <w:r>
-              <w:rPr/>
+          </w:tcPr>
+          <w:p>
+            <w:r>
               <w:t>1</w:t>
             </w:r>
             <w:r>
-              <w:rPr/>
+              <w:t>.</w:t>
+            </w:r>
+            <w:r>
               <w:t xml:space="preserve"> Precies werken </w:t>
             </w:r>
           </w:p>
@@ -828,26 +701,21 @@
           <w:tcPr>
             <w:tcW w:w="3000" w:type="dxa"/>
             <w:vMerge/>
-            <w:tcMar/>
           </w:tcPr>
           <w:p/>
         </w:tc>
         <w:tc>
           <w:tcPr>
             <w:tcW w:w="6075" w:type="dxa"/>
-            <w:tcMar/>
-          </w:tcPr>
-          <w:p>
-            <w:r>
-              <w:rPr/>
+          </w:tcPr>
+          <w:p>
+            <w:r>
               <w:t>2.</w:t>
             </w:r>
             <w:r>
-              <w:rPr/>
               <w:t xml:space="preserve"> </w:t>
             </w:r>
             <w:r>
-              <w:rPr/>
               <w:t>Doorzetten</w:t>
             </w:r>
           </w:p>
@@ -861,26 +729,21 @@
           <w:tcPr>
             <w:tcW w:w="3000" w:type="dxa"/>
             <w:vMerge/>
-            <w:tcMar/>
           </w:tcPr>
           <w:p/>
         </w:tc>
         <w:tc>
           <w:tcPr>
             <w:tcW w:w="6075" w:type="dxa"/>
-            <w:tcMar/>
-          </w:tcPr>
-          <w:p>
-            <w:r>
-              <w:rPr/>
+          </w:tcPr>
+          <w:p>
+            <w:r>
               <w:t>3.</w:t>
             </w:r>
             <w:r>
-              <w:rPr/>
               <w:t xml:space="preserve"> </w:t>
             </w:r>
             <w:r>
-              <w:rPr/>
               <w:t>Goed met talen</w:t>
             </w:r>
           </w:p>
@@ -894,22 +757,18 @@
           <w:tcPr>
             <w:tcW w:w="3000" w:type="dxa"/>
             <w:vMerge/>
-            <w:tcMar/>
           </w:tcPr>
           <w:p/>
         </w:tc>
         <w:tc>
           <w:tcPr>
             <w:tcW w:w="6075" w:type="dxa"/>
-            <w:tcMar/>
-          </w:tcPr>
-          <w:p>
-            <w:r>
-              <w:rPr/>
+          </w:tcPr>
+          <w:p>
+            <w:r>
               <w:t>4.</w:t>
             </w:r>
             <w:r>
-              <w:rPr/>
               <w:t xml:space="preserve"> Probleemoplossend</w:t>
             </w:r>
           </w:p>
@@ -923,22 +782,18 @@
           <w:tcPr>
             <w:tcW w:w="3000" w:type="dxa"/>
             <w:vMerge/>
-            <w:tcMar/>
           </w:tcPr>
           <w:p/>
         </w:tc>
         <w:tc>
           <w:tcPr>
             <w:tcW w:w="6075" w:type="dxa"/>
-            <w:tcMar/>
-          </w:tcPr>
-          <w:p>
-            <w:r>
-              <w:rPr/>
+          </w:tcPr>
+          <w:p>
+            <w:r>
               <w:t>5.</w:t>
             </w:r>
             <w:r>
-              <w:rPr/>
               <w:t xml:space="preserve"> Hulpzaam</w:t>
             </w:r>
           </w:p>
@@ -953,8 +808,8 @@
         <w:tblLook w:val="04A0" w:firstRow="1" w:lastRow="0" w:firstColumn="1" w:lastColumn="0" w:noHBand="0" w:noVBand="1"/>
       </w:tblPr>
       <w:tblGrid>
-        <w:gridCol w:w="3169"/>
-        <w:gridCol w:w="5893"/>
+        <w:gridCol w:w="3172"/>
+        <w:gridCol w:w="5890"/>
       </w:tblGrid>
       <w:tr>
         <w:tc>
@@ -983,7 +838,16 @@
               <w:t>1.</w:t>
             </w:r>
             <w:r>
-              <w:t>Probleemoplossende denkwijze</w:t>
+              <w:t xml:space="preserve"> </w:t>
+            </w:r>
+            <w:r>
+              <w:t>Probleemoplossend</w:t>
+            </w:r>
+            <w:r>
+              <w:t xml:space="preserve"> </w:t>
+            </w:r>
+            <w:r>
+              <w:t>denkwijze</w:t>
             </w:r>
           </w:p>
           <w:p/>
@@ -1009,7 +873,13 @@
               <w:t xml:space="preserve"> </w:t>
             </w:r>
             <w:r>
-              <w:t xml:space="preserve"> efficient werken </w:t>
+              <w:t xml:space="preserve"> </w:t>
+            </w:r>
+            <w:r>
+              <w:t>E</w:t>
+            </w:r>
+            <w:r>
+              <w:t xml:space="preserve">fficient werken </w:t>
             </w:r>
           </w:p>
           <w:p/>
@@ -1032,7 +902,13 @@
               <w:t xml:space="preserve">3. </w:t>
             </w:r>
             <w:r>
-              <w:t xml:space="preserve"> niet bang om vragen te stellen</w:t>
+              <w:t xml:space="preserve"> </w:t>
+            </w:r>
+            <w:r>
+              <w:t>N</w:t>
+            </w:r>
+            <w:r>
+              <w:t>iet bang om vragen te stellen</w:t>
             </w:r>
           </w:p>
           <w:p/>
@@ -1113,6 +989,7 @@
         <w:rPr>
           <w:i/>
         </w:rPr>
+        <w:lastRenderedPageBreak/>
         <w:t>Vul in na elke Stand</w:t>
       </w:r>
       <w:r>
@@ -1145,7 +1022,6 @@
           <w:tcPr>
             <w:tcW w:w="5778" w:type="dxa"/>
             <w:gridSpan w:val="2"/>
-            <w:tcMar/>
           </w:tcPr>
           <w:p>
             <w:pPr>
@@ -1198,45 +1074,40 @@
         <w:tc>
           <w:tcPr>
             <w:tcW w:w="1674" w:type="dxa"/>
-            <w:tcMar/>
-          </w:tcPr>
-          <w:p>
-            <w:pPr>
-              <w:pStyle w:val="Normal"/>
+          </w:tcPr>
+          <w:p>
+            <w:pPr>
               <w:rPr>
                 <w:sz w:val="20"/>
                 <w:szCs w:val="20"/>
               </w:rPr>
             </w:pPr>
-            <w:proofErr w:type="gramStart"/>
             <w:r>
               <w:rPr>
                 <w:sz w:val="20"/>
                 <w:szCs w:val="20"/>
               </w:rPr>
-              <w:t xml:space="preserve">Datum:  </w:t>
+              <w:t xml:space="preserve">Datum:              </w:t>
             </w:r>
             <w:r>
               <w:rPr>
                 <w:sz w:val="20"/>
                 <w:szCs w:val="20"/>
               </w:rPr>
-              <w:t xml:space="preserve"> </w:t>
-            </w:r>
-            <w:proofErr w:type="gramEnd"/>
+              <w:t>22</w:t>
+            </w:r>
             <w:r>
               <w:rPr>
                 <w:sz w:val="20"/>
                 <w:szCs w:val="20"/>
               </w:rPr>
-              <w:t xml:space="preserve">           xx-01-2021</w:t>
+              <w:t>-01-2021</w:t>
             </w:r>
           </w:p>
         </w:tc>
         <w:tc>
           <w:tcPr>
             <w:tcW w:w="1552" w:type="dxa"/>
-            <w:tcMar/>
           </w:tcPr>
           <w:p>
             <w:pPr>
@@ -1291,40 +1162,41 @@
           <w:tcPr>
             <w:tcW w:w="9004" w:type="dxa"/>
             <w:gridSpan w:val="4"/>
-            <w:tcMar/>
-          </w:tcPr>
-          <w:p>
-            <w:pPr>
-              <w:rPr>
-                <w:b/>
-              </w:rPr>
-            </w:pPr>
-            <w:r>
-              <w:rPr>
-                <w:b w:val="1"/>
-                <w:bCs w:val="1"/>
+          </w:tcPr>
+          <w:p>
+            <w:pPr>
+              <w:rPr>
+                <w:b/>
+              </w:rPr>
+            </w:pPr>
+            <w:r>
+              <w:rPr>
+                <w:b/>
+                <w:bCs/>
               </w:rPr>
               <w:t xml:space="preserve">Wat is klaar sinds vorige Stand-up:    </w:t>
             </w:r>
           </w:p>
-          <w:p>
-            <w:pPr>
-              <w:pStyle w:val="Normal"/>
-            </w:pPr>
-          </w:p>
-          <w:p>
-            <w:pPr>
-              <w:rPr>
-                <w:b/>
-              </w:rPr>
-            </w:pPr>
-          </w:p>
-          <w:p>
-            <w:pPr>
-              <w:rPr>
-                <w:b/>
-              </w:rPr>
-            </w:pPr>
+          <w:p/>
+          <w:p>
+            <w:pPr>
+              <w:rPr>
+                <w:b/>
+              </w:rPr>
+            </w:pPr>
+          </w:p>
+          <w:p>
+            <w:pPr>
+              <w:rPr>
+                <w:b/>
+              </w:rPr>
+            </w:pPr>
+            <w:r>
+              <w:rPr>
+                <w:b/>
+              </w:rPr>
+              <w:t>De bestanden staan nu in een github repository en de tabel voor de gebruiker is af.</w:t>
+            </w:r>
           </w:p>
         </w:tc>
       </w:tr>
@@ -1333,7 +1205,6 @@
           <w:tcPr>
             <w:tcW w:w="9004" w:type="dxa"/>
             <w:gridSpan w:val="4"/>
-            <w:tcMar/>
           </w:tcPr>
           <w:p>
             <w:pPr>
@@ -1363,7 +1234,6 @@
         <w:tc>
           <w:tcPr>
             <w:tcW w:w="1653" w:type="dxa"/>
-            <w:tcMar/>
           </w:tcPr>
           <w:p>
             <w:r>
@@ -1371,57 +1241,25 @@
             </w:r>
           </w:p>
           <w:p>
-            <w:pPr>
-              <w:rPr>
-                <w:color w:val="auto"/>
-              </w:rPr>
-            </w:pPr>
-            <w:r>
-              <w:rPr>
-                <w:color w:val="auto"/>
-              </w:rPr>
+            <w:r>
               <w:t>Ja</w:t>
             </w:r>
             <w:r>
-              <w:rPr>
-                <w:color w:val="auto"/>
-              </w:rPr>
-              <w:t>,</w:t>
-            </w:r>
-            <w:r>
-              <w:rPr>
-                <w:color w:val="auto"/>
-              </w:rPr>
-              <w:t xml:space="preserve"> </w:t>
-            </w:r>
-            <w:r>
-              <w:rPr>
-                <w:color w:val="auto"/>
-              </w:rPr>
+              <w:t xml:space="preserve">, </w:t>
+            </w:r>
+            <w:r>
               <w:t xml:space="preserve">we hebben </w:t>
             </w:r>
             <w:r>
-              <w:rPr>
-                <w:color w:val="auto"/>
-              </w:rPr>
               <w:t xml:space="preserve">alle taken van </w:t>
             </w:r>
             <w:r>
-              <w:rPr>
-                <w:color w:val="auto"/>
-              </w:rPr>
               <w:t xml:space="preserve">vandaag </w:t>
             </w:r>
             <w:r>
-              <w:rPr>
-                <w:color w:val="auto"/>
-              </w:rPr>
               <w:t>gemaakt</w:t>
             </w:r>
             <w:r>
-              <w:rPr>
-                <w:color w:val="auto"/>
-              </w:rPr>
               <w:t>.</w:t>
             </w:r>
           </w:p>
@@ -1438,7 +1276,6 @@
           <w:tcPr>
             <w:tcW w:w="7351" w:type="dxa"/>
             <w:gridSpan w:val="3"/>
-            <w:tcMar/>
           </w:tcPr>
           <w:p>
             <w:pPr>
@@ -1450,6 +1287,9 @@
               <w:t xml:space="preserve">  </w:t>
             </w:r>
             <w:r>
+              <w:rPr>
+                <w:highlight w:val="yellow"/>
+              </w:rPr>
               <w:t>Nee</w:t>
             </w:r>
           </w:p>
@@ -1460,6 +1300,15 @@
             <w:r>
               <w:t xml:space="preserve">Reden: </w:t>
             </w:r>
+            <w:r>
+              <w:t>Er is moeite met het coderen van de taken waardoor ze niet op tijd af</w:t>
+            </w:r>
+            <w:r>
+              <w:t xml:space="preserve"> </w:t>
+            </w:r>
+            <w:r>
+              <w:t>zijn.</w:t>
+            </w:r>
           </w:p>
           <w:p/>
           <w:p>
@@ -1468,6 +1317,9 @@
             </w:r>
             <w:r>
               <w:t>Oplossing:</w:t>
+            </w:r>
+            <w:r>
+              <w:t xml:space="preserve"> De taken moeten verdeeld worden naar andere teamleden.</w:t>
             </w:r>
           </w:p>
           <w:p/>
@@ -1485,7 +1337,6 @@
           <w:tcPr>
             <w:tcW w:w="9004" w:type="dxa"/>
             <w:gridSpan w:val="4"/>
-            <w:tcMar/>
           </w:tcPr>
           <w:p>
             <w:pPr>
@@ -1518,24 +1369,19 @@
         <w:tc>
           <w:tcPr>
             <w:tcW w:w="1653" w:type="dxa"/>
-            <w:tcMar/>
           </w:tcPr>
           <w:p/>
           <w:p>
             <w:r>
-              <w:rPr/>
               <w:t>Nee</w:t>
             </w:r>
             <w:r>
-              <w:rPr/>
               <w:t xml:space="preserve">, we hadden geen problemen met </w:t>
             </w:r>
             <w:r>
-              <w:rPr/>
               <w:t>het maken van deze taken</w:t>
             </w:r>
             <w:r>
-              <w:rPr/>
               <w:t>.</w:t>
             </w:r>
           </w:p>
@@ -1545,42 +1391,61 @@
           <w:tcPr>
             <w:tcW w:w="7351" w:type="dxa"/>
             <w:gridSpan w:val="3"/>
-            <w:tcMar/>
           </w:tcPr>
           <w:p/>
           <w:p>
             <w:r>
-              <w:rPr/>
               <w:t xml:space="preserve"> </w:t>
             </w:r>
             <w:r>
-              <w:rPr/>
+              <w:rPr>
+                <w:highlight w:val="yellow"/>
+              </w:rPr>
+              <w:t>Ja</w:t>
+            </w:r>
+          </w:p>
+          <w:p>
+            <w:r>
+              <w:t>Obstakel:</w:t>
+            </w:r>
+            <w:r>
               <w:t xml:space="preserve"> </w:t>
             </w:r>
             <w:r>
-              <w:rPr/>
-              <w:t>Ja</w:t>
-            </w:r>
-          </w:p>
-          <w:p>
-            <w:r>
-              <w:rPr/>
-              <w:t>Obstakel:</w:t>
-            </w:r>
-            <w:r>
-              <w:rPr/>
+              <w:t xml:space="preserve">Een teamlid </w:t>
+            </w:r>
+            <w:r>
+              <w:t>heeft problemen met de taken te programmeren</w:t>
+            </w:r>
+            <w:r>
+              <w:t>.</w:t>
+            </w:r>
+          </w:p>
+          <w:p/>
+          <w:p>
+            <w:r>
+              <w:t>Oplossing:</w:t>
+            </w:r>
+            <w:r>
               <w:t xml:space="preserve"> </w:t>
             </w:r>
-          </w:p>
-          <w:p/>
-          <w:p>
-            <w:r>
-              <w:rPr/>
-              <w:t>Oplossing:</w:t>
-            </w:r>
-            <w:r>
-              <w:rPr/>
+            <w:r>
+              <w:t>De taken worden toegewezen aan andere teamleden</w:t>
+            </w:r>
+            <w:r>
               <w:t xml:space="preserve"> </w:t>
+            </w:r>
+            <w:r>
+              <w:t>om te compenseren met</w:t>
+            </w:r>
+            <w:r>
+              <w:t xml:space="preserve"> </w:t>
+            </w:r>
+            <w:r>
+              <w:t>tijdsnood</w:t>
+            </w:r>
+            <w:r>
+              <w:t>.</w:t>
             </w:r>
           </w:p>
           <w:p/>
@@ -1636,7 +1501,6 @@
           <w:tcPr>
             <w:tcW w:w="5778" w:type="dxa"/>
             <w:gridSpan w:val="2"/>
-            <w:tcMar/>
           </w:tcPr>
           <w:p>
             <w:pPr>
@@ -1689,67 +1553,47 @@
         <w:tc>
           <w:tcPr>
             <w:tcW w:w="1674" w:type="dxa"/>
-            <w:tcMar/>
-          </w:tcPr>
-          <w:p>
-            <w:pPr>
-              <w:pStyle w:val="Normal"/>
+          </w:tcPr>
+          <w:p>
+            <w:pPr>
               <w:rPr>
                 <w:sz w:val="20"/>
                 <w:szCs w:val="20"/>
               </w:rPr>
             </w:pPr>
-            <w:proofErr w:type="gramStart"/>
             <w:r>
               <w:rPr>
                 <w:sz w:val="20"/>
                 <w:szCs w:val="20"/>
               </w:rPr>
-              <w:t xml:space="preserve">Datum:  </w:t>
-            </w:r>
-            <w:r>
+              <w:t>Datum:              xx-01-2021</w:t>
+            </w:r>
+          </w:p>
+        </w:tc>
+        <w:tc>
+          <w:tcPr>
+            <w:tcW w:w="1552" w:type="dxa"/>
+          </w:tcPr>
+          <w:p>
+            <w:pPr>
               <w:rPr>
                 <w:sz w:val="20"/>
                 <w:szCs w:val="20"/>
               </w:rPr>
-              <w:t xml:space="preserve"> </w:t>
-            </w:r>
-            <w:proofErr w:type="gramEnd"/>
+            </w:pPr>
             <w:r>
               <w:rPr>
                 <w:sz w:val="20"/>
                 <w:szCs w:val="20"/>
               </w:rPr>
-              <w:t xml:space="preserve">           xx-01-2021</w:t>
-            </w:r>
-          </w:p>
-        </w:tc>
-        <w:tc>
-          <w:tcPr>
-            <w:tcW w:w="1552" w:type="dxa"/>
-            <w:tcMar/>
-          </w:tcPr>
-          <w:p>
-            <w:pPr>
-              <w:rPr>
-                <w:sz w:val="20"/>
-                <w:szCs w:val="20"/>
-              </w:rPr>
-            </w:pPr>
-            <w:r>
-              <w:rPr>
-                <w:sz w:val="20"/>
-                <w:szCs w:val="20"/>
-              </w:rPr>
               <w:t>Sprint nr. 3</w:t>
             </w:r>
           </w:p>
           <w:p>
             <w:pPr>
-              <w:pStyle w:val="Normal"/>
-              <w:rPr>
-                <w:b w:val="1"/>
-                <w:bCs w:val="1"/>
+              <w:rPr>
+                <w:b/>
+                <w:bCs/>
               </w:rPr>
             </w:pPr>
           </w:p>
@@ -1760,33 +1604,24 @@
           <w:tcPr>
             <w:tcW w:w="9004" w:type="dxa"/>
             <w:gridSpan w:val="4"/>
-            <w:tcMar/>
-          </w:tcPr>
-          <w:p>
-            <w:pPr>
-              <w:rPr>
-                <w:b w:val="1"/>
-                <w:bCs w:val="1"/>
-              </w:rPr>
-            </w:pPr>
-            <w:r>
-              <w:rPr>
-                <w:b w:val="1"/>
-                <w:bCs w:val="1"/>
+          </w:tcPr>
+          <w:p>
+            <w:pPr>
+              <w:rPr>
+                <w:b/>
+                <w:bCs/>
+              </w:rPr>
+            </w:pPr>
+            <w:r>
+              <w:rPr>
+                <w:b/>
+                <w:bCs/>
               </w:rPr>
               <w:t xml:space="preserve">Wat is klaar sinds vorige Stand-up:    </w:t>
             </w:r>
           </w:p>
-          <w:p>
-            <w:pPr>
-              <w:pStyle w:val="Normal"/>
-            </w:pPr>
-          </w:p>
-          <w:p>
-            <w:pPr>
-              <w:pStyle w:val="Normal"/>
-            </w:pPr>
-          </w:p>
+          <w:p/>
+          <w:p/>
           <w:p>
             <w:pPr>
               <w:rPr>
@@ -1801,7 +1636,6 @@
           <w:tcPr>
             <w:tcW w:w="9004" w:type="dxa"/>
             <w:gridSpan w:val="4"/>
-            <w:tcMar/>
           </w:tcPr>
           <w:p>
             <w:pPr>
@@ -1822,7 +1656,6 @@
         <w:tc>
           <w:tcPr>
             <w:tcW w:w="1653" w:type="dxa"/>
-            <w:tcMar/>
           </w:tcPr>
           <w:p>
             <w:r>
@@ -1831,11 +1664,9 @@
           </w:p>
           <w:p>
             <w:r>
-              <w:rPr/>
               <w:t>Ja</w:t>
             </w:r>
             <w:r>
-              <w:rPr/>
               <w:t>, we hebben goed volgens de planning gehouden.</w:t>
             </w:r>
           </w:p>
@@ -1852,32 +1683,23 @@
           <w:tcPr>
             <w:tcW w:w="7351" w:type="dxa"/>
             <w:gridSpan w:val="3"/>
-            <w:tcMar/>
           </w:tcPr>
           <w:p/>
           <w:p>
             <w:r>
-              <w:rPr/>
-              <w:t xml:space="preserve">  </w:t>
-            </w:r>
-            <w:r>
-              <w:rPr/>
-              <w:t>Nee</w:t>
-            </w:r>
-          </w:p>
-          <w:p>
-            <w:r>
-              <w:rPr/>
+              <w:t xml:space="preserve">  Nee</w:t>
+            </w:r>
+          </w:p>
+          <w:p>
+            <w:r>
               <w:t xml:space="preserve"> Reden: </w:t>
             </w:r>
           </w:p>
           <w:p>
             <w:r>
-              <w:rPr/>
               <w:t xml:space="preserve">  Oplossing:</w:t>
             </w:r>
             <w:r>
-              <w:rPr/>
               <w:t xml:space="preserve"> </w:t>
             </w:r>
           </w:p>
@@ -1895,7 +1717,6 @@
           <w:tcPr>
             <w:tcW w:w="9004" w:type="dxa"/>
             <w:gridSpan w:val="4"/>
-            <w:tcMar/>
           </w:tcPr>
           <w:p>
             <w:pPr>
@@ -1916,16 +1737,14 @@
         <w:tc>
           <w:tcPr>
             <w:tcW w:w="1653" w:type="dxa"/>
-            <w:tcMar/>
           </w:tcPr>
           <w:p/>
           <w:p>
             <w:r>
-              <w:rPr/>
+              <w:lastRenderedPageBreak/>
               <w:t>Nee</w:t>
             </w:r>
             <w:r>
-              <w:rPr/>
               <w:t>, tot nu toe hebben we nog geen problemen gehad.</w:t>
             </w:r>
           </w:p>
@@ -1935,44 +1754,27 @@
           <w:tcPr>
             <w:tcW w:w="7351" w:type="dxa"/>
             <w:gridSpan w:val="3"/>
-            <w:tcMar/>
           </w:tcPr>
           <w:p/>
           <w:p>
             <w:r>
-              <w:rPr/>
-              <w:t xml:space="preserve">  </w:t>
-            </w:r>
-            <w:r>
-              <w:rPr/>
-              <w:t>Ja</w:t>
-            </w:r>
-          </w:p>
-          <w:p>
-            <w:r>
-              <w:rPr/>
-              <w:t xml:space="preserve">  </w:t>
-            </w:r>
-            <w:r>
-              <w:rPr/>
-              <w:t>Obstakel:</w:t>
-            </w:r>
-            <w:r>
-              <w:rPr/>
+              <w:t xml:space="preserve">  Ja</w:t>
+            </w:r>
+          </w:p>
+          <w:p>
+            <w:r>
+              <w:lastRenderedPageBreak/>
+              <w:t xml:space="preserve">  Obstakel:</w:t>
+            </w:r>
+            <w:r>
               <w:t xml:space="preserve"> </w:t>
             </w:r>
           </w:p>
           <w:p>
             <w:r>
-              <w:rPr/>
-              <w:t xml:space="preserve">  </w:t>
-            </w:r>
-            <w:r>
-              <w:rPr/>
-              <w:t>Oplossing:</w:t>
-            </w:r>
-            <w:r>
-              <w:rPr/>
+              <w:t xml:space="preserve">  Oplossing:</w:t>
+            </w:r>
+            <w:r>
               <w:t xml:space="preserve"> </w:t>
             </w:r>
           </w:p>
@@ -2029,7 +1831,6 @@
           <w:tcPr>
             <w:tcW w:w="5778" w:type="dxa"/>
             <w:gridSpan w:val="2"/>
-            <w:tcMar/>
           </w:tcPr>
           <w:p>
             <w:pPr>
@@ -2082,67 +1883,47 @@
         <w:tc>
           <w:tcPr>
             <w:tcW w:w="1674" w:type="dxa"/>
-            <w:tcMar/>
-          </w:tcPr>
-          <w:p>
-            <w:pPr>
-              <w:pStyle w:val="Normal"/>
+          </w:tcPr>
+          <w:p>
+            <w:pPr>
               <w:rPr>
                 <w:sz w:val="20"/>
                 <w:szCs w:val="20"/>
               </w:rPr>
             </w:pPr>
-            <w:proofErr w:type="gramStart"/>
             <w:r>
               <w:rPr>
                 <w:sz w:val="20"/>
                 <w:szCs w:val="20"/>
               </w:rPr>
-              <w:t xml:space="preserve">Datum:  </w:t>
-            </w:r>
-            <w:r>
+              <w:t>Datum:              xx-01-2021</w:t>
+            </w:r>
+          </w:p>
+        </w:tc>
+        <w:tc>
+          <w:tcPr>
+            <w:tcW w:w="1552" w:type="dxa"/>
+          </w:tcPr>
+          <w:p>
+            <w:pPr>
               <w:rPr>
                 <w:sz w:val="20"/>
                 <w:szCs w:val="20"/>
               </w:rPr>
-              <w:t xml:space="preserve"> </w:t>
-            </w:r>
-            <w:proofErr w:type="gramEnd"/>
+            </w:pPr>
             <w:r>
               <w:rPr>
                 <w:sz w:val="20"/>
                 <w:szCs w:val="20"/>
               </w:rPr>
-              <w:t xml:space="preserve">           xx-01-2021</w:t>
-            </w:r>
-          </w:p>
-        </w:tc>
-        <w:tc>
-          <w:tcPr>
-            <w:tcW w:w="1552" w:type="dxa"/>
-            <w:tcMar/>
-          </w:tcPr>
-          <w:p>
-            <w:pPr>
-              <w:rPr>
-                <w:sz w:val="20"/>
-                <w:szCs w:val="20"/>
-              </w:rPr>
-            </w:pPr>
-            <w:r>
-              <w:rPr>
-                <w:sz w:val="20"/>
-                <w:szCs w:val="20"/>
-              </w:rPr>
               <w:t>Sprint nr. 3</w:t>
             </w:r>
           </w:p>
           <w:p>
             <w:pPr>
-              <w:pStyle w:val="Normal"/>
-              <w:rPr>
-                <w:b w:val="1"/>
-                <w:bCs w:val="1"/>
+              <w:rPr>
+                <w:b/>
+                <w:bCs/>
               </w:rPr>
             </w:pPr>
           </w:p>
@@ -2153,34 +1934,25 @@
           <w:tcPr>
             <w:tcW w:w="9004" w:type="dxa"/>
             <w:gridSpan w:val="4"/>
-            <w:tcMar/>
-          </w:tcPr>
-          <w:p>
-            <w:pPr>
-              <w:rPr>
-                <w:b w:val="1"/>
-                <w:bCs w:val="1"/>
-              </w:rPr>
-            </w:pPr>
-            <w:r>
-              <w:rPr>
-                <w:b w:val="1"/>
-                <w:bCs w:val="1"/>
+          </w:tcPr>
+          <w:p>
+            <w:pPr>
+              <w:rPr>
+                <w:b/>
+                <w:bCs/>
+              </w:rPr>
+            </w:pPr>
+            <w:r>
+              <w:rPr>
+                <w:b/>
+                <w:bCs/>
               </w:rPr>
               <w:t xml:space="preserve">Wat is klaar sinds vorige Stand-up:  </w:t>
             </w:r>
           </w:p>
-          <w:p>
-            <w:pPr>
-              <w:pStyle w:val="Normal"/>
-            </w:pPr>
-          </w:p>
-          <w:p>
-            <w:pPr>
-              <w:pStyle w:val="Normal"/>
-            </w:pPr>
-            <w:r>
-              <w:rPr/>
+          <w:p/>
+          <w:p>
+            <w:r>
               <w:t xml:space="preserve">   </w:t>
             </w:r>
           </w:p>
@@ -2212,7 +1984,6 @@
           <w:tcPr>
             <w:tcW w:w="9004" w:type="dxa"/>
             <w:gridSpan w:val="4"/>
-            <w:tcMar/>
           </w:tcPr>
           <w:p>
             <w:pPr>
@@ -2233,7 +2004,6 @@
         <w:tc>
           <w:tcPr>
             <w:tcW w:w="1653" w:type="dxa"/>
-            <w:tcMar/>
           </w:tcPr>
           <w:p>
             <w:r>
@@ -2242,11 +2012,9 @@
           </w:p>
           <w:p>
             <w:r>
-              <w:rPr/>
               <w:t xml:space="preserve">Ja, we </w:t>
             </w:r>
             <w:r>
-              <w:rPr/>
               <w:t>hebben de taken die we voor 10 januari moesten maken op tijd afgekregen</w:t>
             </w:r>
           </w:p>
@@ -2262,52 +2030,26 @@
           <w:tcPr>
             <w:tcW w:w="7351" w:type="dxa"/>
             <w:gridSpan w:val="3"/>
-            <w:tcMar/>
           </w:tcPr>
           <w:p/>
           <w:p>
             <w:r>
-              <w:rPr/>
-              <w:t xml:space="preserve"> </w:t>
-            </w:r>
-            <w:r>
-              <w:rPr/>
-              <w:t>Nee</w:t>
-            </w:r>
-            <w:r>
-              <w:rPr/>
+              <w:t xml:space="preserve"> Nee</w:t>
+            </w:r>
+            <w:r>
               <w:t xml:space="preserve">, </w:t>
             </w:r>
           </w:p>
           <w:p>
             <w:r>
-              <w:rPr/>
-              <w:t xml:space="preserve"> </w:t>
-            </w:r>
-            <w:r>
-              <w:rPr/>
-              <w:t>Reden</w:t>
-            </w:r>
-            <w:r>
-              <w:rPr/>
-              <w:t xml:space="preserve">: </w:t>
-            </w:r>
-          </w:p>
-          <w:p>
-            <w:r>
-              <w:rPr/>
-              <w:t xml:space="preserve">  </w:t>
-            </w:r>
-            <w:r>
-              <w:rPr/>
-              <w:t>Oplossing</w:t>
-            </w:r>
-            <w:r>
-              <w:rPr/>
-              <w:t>:</w:t>
-            </w:r>
-            <w:r>
-              <w:rPr/>
+              <w:t xml:space="preserve"> Reden: </w:t>
+            </w:r>
+          </w:p>
+          <w:p>
+            <w:r>
+              <w:t xml:space="preserve">  Oplossing:</w:t>
+            </w:r>
+            <w:r>
               <w:t xml:space="preserve"> </w:t>
             </w:r>
           </w:p>
@@ -2326,7 +2068,6 @@
           <w:tcPr>
             <w:tcW w:w="9004" w:type="dxa"/>
             <w:gridSpan w:val="4"/>
-            <w:tcMar/>
           </w:tcPr>
           <w:p>
             <w:pPr>
@@ -2347,12 +2088,10 @@
         <w:tc>
           <w:tcPr>
             <w:tcW w:w="1653" w:type="dxa"/>
-            <w:tcMar/>
           </w:tcPr>
           <w:p/>
           <w:p>
             <w:r>
-              <w:rPr/>
               <w:t>Nee, tot nu toe hebben we nog geen problemen gehad.</w:t>
             </w:r>
           </w:p>
@@ -2361,41 +2100,27 @@
           <w:tcPr>
             <w:tcW w:w="7351" w:type="dxa"/>
             <w:gridSpan w:val="3"/>
-            <w:tcMar/>
           </w:tcPr>
           <w:p/>
           <w:p>
             <w:r>
-              <w:rPr/>
               <w:t xml:space="preserve">  </w:t>
             </w:r>
             <w:r>
-              <w:rPr/>
               <w:t>Ja</w:t>
             </w:r>
             <w:r>
-              <w:rPr/>
               <w:t>,</w:t>
             </w:r>
           </w:p>
           <w:p>
             <w:r>
-              <w:rPr/>
-              <w:t xml:space="preserve">  </w:t>
-            </w:r>
-            <w:r>
-              <w:rPr/>
-              <w:t>Obstakel</w:t>
-            </w:r>
-          </w:p>
-          <w:p>
-            <w:r>
-              <w:rPr/>
-              <w:t xml:space="preserve">  </w:t>
-            </w:r>
-            <w:r>
-              <w:rPr/>
-              <w:t>Oplossing:</w:t>
+              <w:t xml:space="preserve">  Obstakel</w:t>
+            </w:r>
+          </w:p>
+          <w:p>
+            <w:r>
+              <w:t xml:space="preserve">  Oplossing:</w:t>
             </w:r>
           </w:p>
           <w:p/>
@@ -2451,7 +2176,6 @@
           <w:tcPr>
             <w:tcW w:w="5778" w:type="dxa"/>
             <w:gridSpan w:val="2"/>
-            <w:tcMar/>
           </w:tcPr>
           <w:p>
             <w:pPr>
@@ -2504,88 +2228,68 @@
         <w:tc>
           <w:tcPr>
             <w:tcW w:w="1674" w:type="dxa"/>
-            <w:tcMar/>
-          </w:tcPr>
-          <w:p>
-            <w:pPr>
-              <w:pStyle w:val="Normal"/>
+          </w:tcPr>
+          <w:p>
+            <w:pPr>
               <w:rPr>
                 <w:sz w:val="20"/>
                 <w:szCs w:val="20"/>
               </w:rPr>
             </w:pPr>
-            <w:proofErr w:type="gramStart"/>
             <w:r>
               <w:rPr>
                 <w:sz w:val="20"/>
                 <w:szCs w:val="20"/>
               </w:rPr>
-              <w:t xml:space="preserve">Datum:  </w:t>
+              <w:t>Datum:              xx-01-2021</w:t>
             </w:r>
             <w:r>
               <w:rPr>
                 <w:sz w:val="20"/>
                 <w:szCs w:val="20"/>
               </w:rPr>
-              <w:t xml:space="preserve"> </w:t>
-            </w:r>
-            <w:proofErr w:type="gramEnd"/>
-            <w:r>
+              <w:t xml:space="preserve">       </w:t>
+            </w:r>
+          </w:p>
+          <w:p>
+            <w:pPr>
+              <w:rPr>
+                <w:b/>
+              </w:rPr>
+            </w:pPr>
+          </w:p>
+          <w:p>
+            <w:pPr>
+              <w:rPr>
+                <w:b/>
+              </w:rPr>
+            </w:pPr>
+          </w:p>
+        </w:tc>
+        <w:tc>
+          <w:tcPr>
+            <w:tcW w:w="1552" w:type="dxa"/>
+          </w:tcPr>
+          <w:p>
+            <w:pPr>
               <w:rPr>
                 <w:sz w:val="20"/>
                 <w:szCs w:val="20"/>
               </w:rPr>
-              <w:t xml:space="preserve">           xx-01-2021</w:t>
-            </w:r>
+            </w:pPr>
             <w:r>
               <w:rPr>
                 <w:sz w:val="20"/>
                 <w:szCs w:val="20"/>
               </w:rPr>
-              <w:t xml:space="preserve">       </w:t>
-            </w:r>
-          </w:p>
-          <w:p>
-            <w:pPr>
-              <w:rPr>
-                <w:b/>
-              </w:rPr>
-            </w:pPr>
-          </w:p>
-          <w:p>
-            <w:pPr>
-              <w:rPr>
-                <w:b/>
-              </w:rPr>
-            </w:pPr>
-          </w:p>
-        </w:tc>
-        <w:tc>
-          <w:tcPr>
-            <w:tcW w:w="1552" w:type="dxa"/>
-            <w:tcMar/>
-          </w:tcPr>
-          <w:p>
-            <w:pPr>
-              <w:rPr>
-                <w:sz w:val="20"/>
-                <w:szCs w:val="20"/>
-              </w:rPr>
-            </w:pPr>
-            <w:r>
-              <w:rPr>
-                <w:sz w:val="20"/>
-                <w:szCs w:val="20"/>
-              </w:rPr>
               <w:t>Sprint nr. 3</w:t>
             </w:r>
           </w:p>
           <w:p>
             <w:pPr>
-              <w:pStyle w:val="Normal"/>
-              <w:rPr>
-                <w:b w:val="1"/>
-                <w:bCs w:val="1"/>
+              <w:rPr>
+                <w:b/>
+                <w:bCs/>
               </w:rPr>
             </w:pPr>
           </w:p>
@@ -2596,27 +2300,24 @@
           <w:tcPr>
             <w:tcW w:w="9004" w:type="dxa"/>
             <w:gridSpan w:val="4"/>
-            <w:tcMar/>
-          </w:tcPr>
-          <w:p>
-            <w:pPr>
-              <w:rPr>
-                <w:b w:val="1"/>
-                <w:bCs w:val="1"/>
-              </w:rPr>
-            </w:pPr>
-            <w:r>
-              <w:rPr>
-                <w:b w:val="1"/>
-                <w:bCs w:val="1"/>
+          </w:tcPr>
+          <w:p>
+            <w:pPr>
+              <w:rPr>
+                <w:b/>
+                <w:bCs/>
+              </w:rPr>
+            </w:pPr>
+            <w:r>
+              <w:rPr>
+                <w:b/>
+                <w:bCs/>
               </w:rPr>
               <w:t xml:space="preserve">Wat is klaar sinds vorige Stand-up:   </w:t>
             </w:r>
           </w:p>
           <w:p>
-            <w:pPr/>
-            <w:r>
-              <w:rPr/>
+            <w:r>
               <w:t xml:space="preserve">         </w:t>
             </w:r>
           </w:p>
@@ -2641,7 +2342,6 @@
           <w:tcPr>
             <w:tcW w:w="9004" w:type="dxa"/>
             <w:gridSpan w:val="4"/>
-            <w:tcMar/>
           </w:tcPr>
           <w:p>
             <w:pPr>
@@ -2662,7 +2362,6 @@
         <w:tc>
           <w:tcPr>
             <w:tcW w:w="1653" w:type="dxa"/>
-            <w:tcMar/>
           </w:tcPr>
           <w:p>
             <w:r>
@@ -2671,15 +2370,12 @@
           </w:p>
           <w:p>
             <w:r>
-              <w:rPr/>
               <w:t>Ja</w:t>
             </w:r>
             <w:r>
-              <w:rPr/>
               <w:t>,</w:t>
             </w:r>
             <w:r>
-              <w:rPr/>
               <w:t xml:space="preserve"> tot nu toe werken we nog aan onze planning.</w:t>
             </w:r>
           </w:p>
@@ -2695,7 +2391,6 @@
           <w:tcPr>
             <w:tcW w:w="7351" w:type="dxa"/>
             <w:gridSpan w:val="3"/>
-            <w:tcMar/>
           </w:tcPr>
           <w:p/>
           <w:p>
@@ -2729,7 +2424,6 @@
           <w:tcPr>
             <w:tcW w:w="9004" w:type="dxa"/>
             <w:gridSpan w:val="4"/>
-            <w:tcMar/>
           </w:tcPr>
           <w:p>
             <w:pPr>
@@ -2750,58 +2444,37 @@
         <w:tc>
           <w:tcPr>
             <w:tcW w:w="1653" w:type="dxa"/>
-            <w:tcMar/>
           </w:tcPr>
           <w:p/>
           <w:p>
             <w:r>
-              <w:rPr/>
               <w:t>Nee, tot nu toe hebben we nog geen problemen gehad.</w:t>
             </w:r>
           </w:p>
-          <w:p>
-            <w:pPr>
-              <w:pStyle w:val="Normal"/>
-            </w:pPr>
-          </w:p>
+          <w:p/>
         </w:tc>
         <w:tc>
           <w:tcPr>
             <w:tcW w:w="7351" w:type="dxa"/>
             <w:gridSpan w:val="3"/>
-            <w:tcMar/>
           </w:tcPr>
           <w:p/>
           <w:p>
-            <w:pPr/>
-            <w:r>
-              <w:rPr/>
+            <w:r>
               <w:t xml:space="preserve">  </w:t>
             </w:r>
             <w:r>
-              <w:rPr/>
               <w:t>Ja,</w:t>
             </w:r>
           </w:p>
           <w:p>
-            <w:pPr/>
-            <w:r>
-              <w:rPr/>
-              <w:t xml:space="preserve">  </w:t>
-            </w:r>
-            <w:r>
-              <w:rPr/>
-              <w:t>Obstakel:</w:t>
-            </w:r>
-          </w:p>
-          <w:p>
-            <w:r>
-              <w:rPr/>
-              <w:t xml:space="preserve">  </w:t>
-            </w:r>
-            <w:r>
-              <w:rPr/>
-              <w:t>Oplossing:</w:t>
+            <w:r>
+              <w:t xml:space="preserve">  Obstakel:</w:t>
+            </w:r>
+          </w:p>
+          <w:p>
+            <w:r>
+              <w:t xml:space="preserve">  Oplossing:</w:t>
             </w:r>
           </w:p>
           <w:p/>
@@ -2858,7 +2531,6 @@
           <w:tcPr>
             <w:tcW w:w="5778" w:type="dxa"/>
             <w:gridSpan w:val="2"/>
-            <w:tcMar/>
           </w:tcPr>
           <w:p>
             <w:pPr>
@@ -2911,7 +2583,6 @@
         <w:tc>
           <w:tcPr>
             <w:tcW w:w="1674" w:type="dxa"/>
-            <w:tcMar/>
           </w:tcPr>
           <w:p>
             <w:pPr>
@@ -2920,7 +2591,6 @@
                 <w:szCs w:val="20"/>
               </w:rPr>
             </w:pPr>
-            <w:proofErr w:type="gramStart"/>
             <w:r>
               <w:rPr>
                 <w:sz w:val="20"/>
@@ -2933,79 +2603,69 @@
                 <w:sz w:val="20"/>
                 <w:szCs w:val="20"/>
               </w:rPr>
-              <w:t xml:space="preserve"> </w:t>
-            </w:r>
-            <w:proofErr w:type="gramEnd"/>
+              <w:t xml:space="preserve">            </w:t>
+            </w:r>
             <w:r>
               <w:rPr>
                 <w:sz w:val="20"/>
                 <w:szCs w:val="20"/>
               </w:rPr>
-              <w:t xml:space="preserve">           </w:t>
+              <w:t>xx</w:t>
             </w:r>
             <w:r>
               <w:rPr>
                 <w:sz w:val="20"/>
                 <w:szCs w:val="20"/>
               </w:rPr>
-              <w:t>xx</w:t>
+              <w:t>-01-2021</w:t>
             </w:r>
             <w:r>
               <w:rPr>
                 <w:sz w:val="20"/>
                 <w:szCs w:val="20"/>
               </w:rPr>
-              <w:t>-01-2021</w:t>
+              <w:t xml:space="preserve">      </w:t>
             </w:r>
             <w:r>
               <w:rPr>
                 <w:sz w:val="20"/>
                 <w:szCs w:val="20"/>
               </w:rPr>
-              <w:t xml:space="preserve">      </w:t>
-            </w:r>
-            <w:r>
+              <w:t xml:space="preserve">   </w:t>
+            </w:r>
+          </w:p>
+          <w:p>
+            <w:pPr>
+              <w:rPr>
+                <w:b/>
+              </w:rPr>
+            </w:pPr>
+          </w:p>
+        </w:tc>
+        <w:tc>
+          <w:tcPr>
+            <w:tcW w:w="1552" w:type="dxa"/>
+          </w:tcPr>
+          <w:p>
+            <w:pPr>
               <w:rPr>
                 <w:sz w:val="20"/>
                 <w:szCs w:val="20"/>
               </w:rPr>
-              <w:t xml:space="preserve">   </w:t>
-            </w:r>
-          </w:p>
-          <w:p>
-            <w:pPr>
-              <w:rPr>
-                <w:b/>
-              </w:rPr>
-            </w:pPr>
-          </w:p>
-        </w:tc>
-        <w:tc>
-          <w:tcPr>
-            <w:tcW w:w="1552" w:type="dxa"/>
-            <w:tcMar/>
-          </w:tcPr>
-          <w:p>
-            <w:pPr>
+            </w:pPr>
+            <w:r>
               <w:rPr>
                 <w:sz w:val="20"/>
                 <w:szCs w:val="20"/>
               </w:rPr>
-            </w:pPr>
-            <w:r>
-              <w:rPr>
-                <w:sz w:val="20"/>
-                <w:szCs w:val="20"/>
-              </w:rPr>
               <w:t>Sprint nr. 3</w:t>
             </w:r>
           </w:p>
           <w:p>
             <w:pPr>
-              <w:pStyle w:val="Normal"/>
-              <w:rPr>
-                <w:b w:val="1"/>
-                <w:bCs w:val="1"/>
+              <w:rPr>
+                <w:b/>
+                <w:bCs/>
               </w:rPr>
             </w:pPr>
           </w:p>
@@ -3016,34 +2676,28 @@
           <w:tcPr>
             <w:tcW w:w="9004" w:type="dxa"/>
             <w:gridSpan w:val="4"/>
-            <w:tcMar/>
-          </w:tcPr>
-          <w:p>
-            <w:pPr>
-              <w:rPr>
-                <w:b w:val="1"/>
-                <w:bCs w:val="1"/>
-              </w:rPr>
-            </w:pPr>
-            <w:r>
-              <w:rPr>
-                <w:b w:val="1"/>
-                <w:bCs w:val="1"/>
+          </w:tcPr>
+          <w:p>
+            <w:pPr>
+              <w:rPr>
+                <w:b/>
+                <w:bCs/>
+              </w:rPr>
+            </w:pPr>
+            <w:r>
+              <w:rPr>
+                <w:b/>
+                <w:bCs/>
               </w:rPr>
               <w:t xml:space="preserve">Wat is klaar sinds vorige Stand-up:    </w:t>
             </w:r>
           </w:p>
-          <w:p>
-            <w:pPr>
-              <w:pStyle w:val="Normal"/>
-            </w:pPr>
-          </w:p>
-          <w:p>
-            <w:pPr/>
-            <w:r>
-              <w:rPr>
-                <w:b w:val="1"/>
-                <w:bCs w:val="1"/>
+          <w:p/>
+          <w:p>
+            <w:r>
+              <w:rPr>
+                <w:b/>
+                <w:bCs/>
               </w:rPr>
               <w:t xml:space="preserve">          </w:t>
             </w:r>
@@ -3069,7 +2723,6 @@
           <w:tcPr>
             <w:tcW w:w="9004" w:type="dxa"/>
             <w:gridSpan w:val="4"/>
-            <w:tcMar/>
           </w:tcPr>
           <w:p>
             <w:pPr>
@@ -3090,7 +2743,6 @@
         <w:tc>
           <w:tcPr>
             <w:tcW w:w="1653" w:type="dxa"/>
-            <w:tcMar/>
           </w:tcPr>
           <w:p>
             <w:r>
@@ -3099,11 +2751,9 @@
           </w:p>
           <w:p>
             <w:r>
-              <w:rPr/>
               <w:t xml:space="preserve">Ja, </w:t>
             </w:r>
             <w:r>
-              <w:rPr/>
               <w:t>we hebben ons volgens de planning gehouden.</w:t>
             </w:r>
           </w:p>
@@ -3120,7 +2770,6 @@
           <w:tcPr>
             <w:tcW w:w="7351" w:type="dxa"/>
             <w:gridSpan w:val="3"/>
-            <w:tcMar/>
           </w:tcPr>
           <w:p/>
           <w:p>
@@ -3154,7 +2803,6 @@
           <w:tcPr>
             <w:tcW w:w="9004" w:type="dxa"/>
             <w:gridSpan w:val="4"/>
-            <w:tcMar/>
           </w:tcPr>
           <w:p>
             <w:pPr>
@@ -3175,19 +2823,13 @@
         <w:tc>
           <w:tcPr>
             <w:tcW w:w="1653" w:type="dxa"/>
-            <w:tcMar/>
           </w:tcPr>
           <w:p/>
           <w:p>
-            <w:pPr>
-              <w:pStyle w:val="Normal"/>
-            </w:pPr>
-            <w:r>
-              <w:rPr/>
+            <w:r>
               <w:t xml:space="preserve">  </w:t>
             </w:r>
             <w:r>
-              <w:rPr/>
               <w:t>Nee, tot nu toe hebben we nog geen problemen gehad.</w:t>
             </w:r>
           </w:p>
@@ -3197,7 +2839,6 @@
           <w:tcPr>
             <w:tcW w:w="7351" w:type="dxa"/>
             <w:gridSpan w:val="3"/>
-            <w:tcMar/>
           </w:tcPr>
           <w:p/>
           <w:p>
@@ -3207,39 +2848,23 @@
               </w:rPr>
             </w:pPr>
             <w:r>
-              <w:rPr/>
               <w:t xml:space="preserve"> </w:t>
             </w:r>
             <w:r>
-              <w:rPr/>
               <w:t>Ja,</w:t>
             </w:r>
             <w:r>
-              <w:rPr/>
               <w:t xml:space="preserve"> </w:t>
             </w:r>
           </w:p>
           <w:p>
-            <w:pPr>
-              <w:pStyle w:val="Normal"/>
-            </w:pPr>
-            <w:r>
-              <w:rPr/>
-              <w:t xml:space="preserve"> </w:t>
-            </w:r>
-            <w:r>
-              <w:rPr/>
-              <w:t>Obstakel:</w:t>
-            </w:r>
-          </w:p>
-          <w:p>
-            <w:r>
-              <w:rPr/>
-              <w:t xml:space="preserve">  </w:t>
-            </w:r>
-            <w:r>
-              <w:rPr/>
-              <w:t>Oplossing:</w:t>
+            <w:r>
+              <w:t xml:space="preserve"> Obstakel:</w:t>
+            </w:r>
+          </w:p>
+          <w:p>
+            <w:r>
+              <w:t xml:space="preserve">  Oplossing:</w:t>
             </w:r>
           </w:p>
         </w:tc>
@@ -3294,7 +2919,6 @@
           <w:tcPr>
             <w:tcW w:w="5778" w:type="dxa"/>
             <w:gridSpan w:val="2"/>
-            <w:tcMar/>
           </w:tcPr>
           <w:p>
             <w:pPr>
@@ -3347,7 +2971,6 @@
         <w:tc>
           <w:tcPr>
             <w:tcW w:w="1740" w:type="dxa"/>
-            <w:tcMar/>
           </w:tcPr>
           <w:p>
             <w:pPr>
@@ -3406,50 +3029,41 @@
                 <w:sz w:val="20"/>
                 <w:szCs w:val="20"/>
               </w:rPr>
-              <w:t xml:space="preserve"> </w:t>
-            </w:r>
-            <w:r>
+              <w:t xml:space="preserve">           </w:t>
+            </w:r>
+          </w:p>
+          <w:p>
+            <w:pPr>
+              <w:rPr>
+                <w:b/>
+              </w:rPr>
+            </w:pPr>
+          </w:p>
+        </w:tc>
+        <w:tc>
+          <w:tcPr>
+            <w:tcW w:w="1486" w:type="dxa"/>
+          </w:tcPr>
+          <w:p>
+            <w:pPr>
               <w:rPr>
                 <w:sz w:val="20"/>
                 <w:szCs w:val="20"/>
               </w:rPr>
-              <w:t xml:space="preserve">          </w:t>
-            </w:r>
-          </w:p>
-          <w:p>
-            <w:pPr>
-              <w:rPr>
-                <w:b/>
-              </w:rPr>
-            </w:pPr>
-          </w:p>
-        </w:tc>
-        <w:tc>
-          <w:tcPr>
-            <w:tcW w:w="1486" w:type="dxa"/>
-            <w:tcMar/>
-          </w:tcPr>
-          <w:p>
-            <w:pPr>
+            </w:pPr>
+            <w:r>
               <w:rPr>
                 <w:sz w:val="20"/>
                 <w:szCs w:val="20"/>
               </w:rPr>
-            </w:pPr>
-            <w:r>
-              <w:rPr>
-                <w:sz w:val="20"/>
-                <w:szCs w:val="20"/>
-              </w:rPr>
               <w:t>Sprint nr. 3</w:t>
             </w:r>
           </w:p>
           <w:p>
             <w:pPr>
-              <w:pStyle w:val="Normal"/>
-              <w:rPr>
-                <w:b w:val="1"/>
-                <w:bCs w:val="1"/>
+              <w:rPr>
+                <w:b/>
+                <w:bCs/>
               </w:rPr>
             </w:pPr>
           </w:p>
@@ -3460,34 +3074,28 @@
           <w:tcPr>
             <w:tcW w:w="9004" w:type="dxa"/>
             <w:gridSpan w:val="4"/>
-            <w:tcMar/>
-          </w:tcPr>
-          <w:p>
-            <w:pPr>
-              <w:rPr>
-                <w:b w:val="1"/>
-                <w:bCs w:val="1"/>
-              </w:rPr>
-            </w:pPr>
-            <w:r>
-              <w:rPr>
-                <w:b w:val="1"/>
-                <w:bCs w:val="1"/>
+          </w:tcPr>
+          <w:p>
+            <w:pPr>
+              <w:rPr>
+                <w:b/>
+                <w:bCs/>
+              </w:rPr>
+            </w:pPr>
+            <w:r>
+              <w:rPr>
+                <w:b/>
+                <w:bCs/>
               </w:rPr>
               <w:t xml:space="preserve">Wat is klaar sinds vorige Stand-up:    </w:t>
             </w:r>
           </w:p>
-          <w:p>
-            <w:pPr>
-              <w:pStyle w:val="Normal"/>
-            </w:pPr>
-          </w:p>
-          <w:p>
-            <w:pPr/>
-            <w:r>
-              <w:rPr>
-                <w:b w:val="1"/>
-                <w:bCs w:val="1"/>
+          <w:p/>
+          <w:p>
+            <w:r>
+              <w:rPr>
+                <w:b/>
+                <w:bCs/>
               </w:rPr>
               <w:t xml:space="preserve">    </w:t>
             </w:r>
@@ -3513,7 +3121,6 @@
           <w:tcPr>
             <w:tcW w:w="9004" w:type="dxa"/>
             <w:gridSpan w:val="4"/>
-            <w:tcMar/>
           </w:tcPr>
           <w:p>
             <w:pPr>
@@ -3534,7 +3141,6 @@
         <w:tc>
           <w:tcPr>
             <w:tcW w:w="1653" w:type="dxa"/>
-            <w:tcMar/>
           </w:tcPr>
           <w:p>
             <w:r>
@@ -3543,11 +3149,9 @@
           </w:p>
           <w:p>
             <w:r>
-              <w:rPr/>
               <w:t xml:space="preserve">Ja, </w:t>
             </w:r>
             <w:r>
-              <w:rPr/>
               <w:t>we waren na deze taken klaar met alle taken.</w:t>
             </w:r>
           </w:p>
@@ -3563,22 +3167,18 @@
           <w:tcPr>
             <w:tcW w:w="7351" w:type="dxa"/>
             <w:gridSpan w:val="3"/>
-            <w:tcMar/>
           </w:tcPr>
           <w:p/>
           <w:p>
             <w:r>
-              <w:rPr/>
               <w:t xml:space="preserve">  Nee</w:t>
             </w:r>
             <w:r>
-              <w:rPr/>
               <w:t>,</w:t>
             </w:r>
           </w:p>
           <w:p>
             <w:r>
-              <w:rPr/>
               <w:t xml:space="preserve">  Reden: </w:t>
             </w:r>
           </w:p>
@@ -3602,7 +3202,6 @@
           <w:tcPr>
             <w:tcW w:w="9004" w:type="dxa"/>
             <w:gridSpan w:val="4"/>
-            <w:tcMar/>
           </w:tcPr>
           <w:p>
             <w:pPr>
@@ -3623,15 +3222,10 @@
         <w:tc>
           <w:tcPr>
             <w:tcW w:w="1653" w:type="dxa"/>
-            <w:tcMar/>
           </w:tcPr>
           <w:p/>
           <w:p>
-            <w:pPr>
-              <w:pStyle w:val="Normal"/>
-            </w:pPr>
-            <w:r>
-              <w:rPr/>
+            <w:r>
               <w:t>Nee, tot nu toe hebben we nog geen problemen gehad.</w:t>
             </w:r>
           </w:p>
@@ -3640,49 +3234,30 @@
           <w:tcPr>
             <w:tcW w:w="7351" w:type="dxa"/>
             <w:gridSpan w:val="3"/>
-            <w:tcMar/>
           </w:tcPr>
           <w:p/>
           <w:p>
-            <w:pPr/>
-            <w:r>
-              <w:rPr/>
+            <w:r>
               <w:t xml:space="preserve">  </w:t>
             </w:r>
             <w:r>
-              <w:rPr/>
               <w:t>Ja,</w:t>
             </w:r>
           </w:p>
           <w:p>
             <w:r>
-              <w:rPr/>
+              <w:t xml:space="preserve"> Obstakel:</w:t>
+            </w:r>
+            <w:r>
               <w:t xml:space="preserve"> </w:t>
             </w:r>
-            <w:r>
-              <w:rPr/>
-              <w:t>Obstakel:</w:t>
-            </w:r>
-            <w:r>
-              <w:rPr/>
-              <w:t xml:space="preserve"> </w:t>
-            </w:r>
-          </w:p>
-          <w:p>
-            <w:r>
-              <w:rPr/>
-              <w:t xml:space="preserve">  </w:t>
-            </w:r>
-            <w:r>
-              <w:rPr/>
-              <w:t>Oplossing:</w:t>
-            </w:r>
-          </w:p>
-          <w:p>
-            <w:pPr>
-              <w:pStyle w:val="Normal"/>
-            </w:pPr>
-          </w:p>
+          </w:p>
+          <w:p>
+            <w:r>
+              <w:t xml:space="preserve">  Oplossing:</w:t>
+            </w:r>
+          </w:p>
+          <w:p/>
         </w:tc>
       </w:tr>
     </w:tbl>
@@ -3727,7 +3302,6 @@
         <w:tc>
           <w:tcPr>
             <w:tcW w:w="5778" w:type="dxa"/>
-            <w:tcMar/>
           </w:tcPr>
           <w:p>
             <w:pPr>
@@ -3821,11 +3395,9 @@
         <w:tc>
           <w:tcPr>
             <w:tcW w:w="1674" w:type="dxa"/>
-            <w:tcMar/>
-          </w:tcPr>
-          <w:p>
-            <w:pPr>
-              <w:pStyle w:val="Normal"/>
+          </w:tcPr>
+          <w:p>
+            <w:pPr>
               <w:rPr>
                 <w:sz w:val="20"/>
                 <w:szCs w:val="20"/>
@@ -3853,7 +3425,6 @@
         <w:tc>
           <w:tcPr>
             <w:tcW w:w="1476" w:type="dxa"/>
-            <w:tcMar/>
           </w:tcPr>
           <w:p>
             <w:pPr>
@@ -3872,10 +3443,9 @@
           </w:p>
           <w:p>
             <w:pPr>
-              <w:pStyle w:val="Normal"/>
-              <w:rPr>
-                <w:b w:val="1"/>
-                <w:bCs w:val="1"/>
+              <w:rPr>
+                <w:b/>
+                <w:bCs/>
               </w:rPr>
             </w:pPr>
           </w:p>
@@ -3886,102 +3456,66 @@
           <w:tcPr>
             <w:tcW w:w="8928" w:type="dxa"/>
             <w:gridSpan w:val="3"/>
-            <w:tcMar/>
-          </w:tcPr>
-          <w:p>
-            <w:pPr>
-              <w:rPr>
-                <w:b w:val="1"/>
-                <w:bCs w:val="1"/>
-              </w:rPr>
-            </w:pPr>
-            <w:r>
-              <w:rPr>
-                <w:b w:val="1"/>
-                <w:bCs w:val="1"/>
+          </w:tcPr>
+          <w:p>
+            <w:pPr>
+              <w:rPr>
+                <w:b/>
+                <w:bCs/>
+              </w:rPr>
+            </w:pPr>
+            <w:r>
+              <w:rPr>
+                <w:b/>
+                <w:bCs/>
               </w:rPr>
               <w:t>Wat hebben jullie over het onderwerp en het vak geleerd?</w:t>
             </w:r>
           </w:p>
           <w:p>
-            <w:pPr>
-              <w:pStyle w:val="Normal"/>
-              <w:rPr>
-                <w:b w:val="0"/>
-                <w:bCs w:val="0"/>
-              </w:rPr>
-            </w:pPr>
-            <w:r>
-              <w:rPr>
-                <w:b w:val="1"/>
-                <w:bCs w:val="1"/>
-              </w:rPr>
-              <w:t>Nawal</w:t>
-            </w:r>
-            <w:r>
-              <w:rPr>
-                <w:b w:val="1"/>
-                <w:bCs w:val="1"/>
-              </w:rPr>
-              <w:t>:</w:t>
-            </w:r>
-            <w:r>
-              <w:rPr>
-                <w:b w:val="1"/>
-                <w:bCs w:val="1"/>
+            <w:r>
+              <w:rPr>
+                <w:b/>
+                <w:bCs/>
+              </w:rPr>
+              <w:t>Nawal:</w:t>
+            </w:r>
+            <w:r>
+              <w:rPr>
+                <w:b/>
+                <w:bCs/>
               </w:rPr>
               <w:t xml:space="preserve"> </w:t>
             </w:r>
           </w:p>
           <w:p>
-            <w:pPr>
-              <w:pStyle w:val="Normal"/>
-              <w:rPr>
-                <w:b w:val="0"/>
-                <w:bCs w:val="0"/>
-              </w:rPr>
-            </w:pPr>
-            <w:r>
-              <w:rPr>
-                <w:b w:val="1"/>
-                <w:bCs w:val="1"/>
-              </w:rPr>
-              <w:t>Matin</w:t>
-            </w:r>
-            <w:r>
-              <w:rPr>
-                <w:b w:val="1"/>
-                <w:bCs w:val="1"/>
-              </w:rPr>
-              <w:t>:</w:t>
-            </w:r>
-            <w:r>
-              <w:rPr>
-                <w:b w:val="1"/>
-                <w:bCs w:val="1"/>
+            <w:r>
+              <w:rPr>
+                <w:b/>
+                <w:bCs/>
+              </w:rPr>
+              <w:t>Matin:</w:t>
+            </w:r>
+            <w:r>
+              <w:rPr>
+                <w:b/>
+                <w:bCs/>
               </w:rPr>
               <w:t xml:space="preserve"> </w:t>
             </w:r>
           </w:p>
           <w:p>
-            <w:pPr>
-              <w:pStyle w:val="Normal"/>
-              <w:rPr>
-                <w:b w:val="0"/>
-                <w:bCs w:val="0"/>
-              </w:rPr>
-            </w:pPr>
-            <w:r>
-              <w:rPr>
-                <w:b w:val="1"/>
-                <w:bCs w:val="1"/>
+            <w:r>
+              <w:rPr>
+                <w:b/>
+                <w:bCs/>
               </w:rPr>
               <w:t>Elijah:</w:t>
             </w:r>
             <w:r>
               <w:rPr>
-                <w:b w:val="1"/>
-                <w:bCs w:val="1"/>
+                <w:b/>
+                <w:bCs/>
               </w:rPr>
               <w:t xml:space="preserve"> </w:t>
             </w:r>
@@ -4028,90 +3562,56 @@
           <w:tcPr>
             <w:tcW w:w="8928" w:type="dxa"/>
             <w:gridSpan w:val="3"/>
-            <w:tcMar/>
-          </w:tcPr>
-          <w:p>
-            <w:pPr>
-              <w:rPr>
-                <w:b w:val="1"/>
-                <w:bCs w:val="1"/>
-              </w:rPr>
-            </w:pPr>
-            <w:r>
-              <w:rPr>
-                <w:b w:val="1"/>
-                <w:bCs w:val="1"/>
+          </w:tcPr>
+          <w:p>
+            <w:pPr>
+              <w:rPr>
+                <w:b/>
+                <w:bCs/>
+              </w:rPr>
+            </w:pPr>
+            <w:r>
+              <w:rPr>
+                <w:b/>
+                <w:bCs/>
               </w:rPr>
               <w:t>Wat beheerst het team of een van de teamleden nog niet voldoende?</w:t>
             </w:r>
           </w:p>
           <w:p>
-            <w:pPr>
-              <w:pStyle w:val="Normal"/>
-              <w:rPr>
-                <w:b w:val="0"/>
-                <w:bCs w:val="0"/>
-              </w:rPr>
-            </w:pPr>
-            <w:r>
-              <w:rPr>
-                <w:b w:val="1"/>
-                <w:bCs w:val="1"/>
-              </w:rPr>
-              <w:t>Nawal</w:t>
-            </w:r>
-            <w:r>
-              <w:rPr>
-                <w:b w:val="1"/>
-                <w:bCs w:val="1"/>
-              </w:rPr>
-              <w:t>:</w:t>
-            </w:r>
-            <w:r>
-              <w:rPr>
-                <w:b w:val="0"/>
-                <w:bCs w:val="0"/>
-              </w:rPr>
+            <w:r>
+              <w:rPr>
+                <w:b/>
+                <w:bCs/>
+              </w:rPr>
+              <w:t>Nawal:</w:t>
+            </w:r>
+            <w:r>
               <w:t xml:space="preserve"> </w:t>
             </w:r>
           </w:p>
           <w:p>
             <w:pPr>
-              <w:pStyle w:val="Normal"/>
-              <w:rPr>
-                <w:b w:val="1"/>
-                <w:bCs w:val="1"/>
-              </w:rPr>
-            </w:pPr>
-          </w:p>
-          <w:p>
-            <w:pPr>
-              <w:pStyle w:val="Normal"/>
-              <w:rPr>
-                <w:b w:val="0"/>
-                <w:bCs w:val="0"/>
-              </w:rPr>
-            </w:pPr>
-            <w:r>
-              <w:rPr>
-                <w:b w:val="1"/>
-                <w:bCs w:val="1"/>
+              <w:rPr>
+                <w:b/>
+                <w:bCs/>
+              </w:rPr>
+            </w:pPr>
+          </w:p>
+          <w:p>
+            <w:r>
+              <w:rPr>
+                <w:b/>
+                <w:bCs/>
               </w:rPr>
               <w:t>Matin</w:t>
             </w:r>
           </w:p>
           <w:p>
-            <w:pPr>
-              <w:pStyle w:val="Normal"/>
-              <w:rPr>
-                <w:b w:val="0"/>
-                <w:bCs w:val="0"/>
-              </w:rPr>
-            </w:pPr>
-            <w:r>
-              <w:rPr>
-                <w:b w:val="1"/>
-                <w:bCs w:val="1"/>
+            <w:r>
+              <w:rPr>
+                <w:b/>
+                <w:bCs/>
               </w:rPr>
               <w:t>Elijah:</w:t>
             </w:r>
@@ -4158,186 +3658,130 @@
           <w:tcPr>
             <w:tcW w:w="8928" w:type="dxa"/>
             <w:gridSpan w:val="3"/>
-            <w:tcMar/>
-          </w:tcPr>
-          <w:p>
-            <w:pPr>
-              <w:rPr>
-                <w:b w:val="1"/>
-                <w:bCs w:val="1"/>
-              </w:rPr>
-            </w:pPr>
-            <w:r>
-              <w:rPr>
-                <w:b w:val="1"/>
-                <w:bCs w:val="1"/>
+          </w:tcPr>
+          <w:p>
+            <w:pPr>
+              <w:rPr>
+                <w:b/>
+                <w:bCs/>
+              </w:rPr>
+            </w:pPr>
+            <w:r>
+              <w:rPr>
+                <w:b/>
+                <w:bCs/>
               </w:rPr>
               <w:t>Hoe gaat het team dit verhelpen: actiepunt</w:t>
             </w:r>
             <w:r>
               <w:rPr>
-                <w:b w:val="1"/>
-                <w:bCs w:val="1"/>
+                <w:b/>
+                <w:bCs/>
               </w:rPr>
               <w:t xml:space="preserve"> en activiteiten</w:t>
             </w:r>
             <w:r>
               <w:rPr>
-                <w:b w:val="1"/>
-                <w:bCs w:val="1"/>
+                <w:b/>
+                <w:bCs/>
               </w:rPr>
               <w:t xml:space="preserve"> voor volgende Sprint</w:t>
             </w:r>
           </w:p>
           <w:p>
             <w:pPr>
-              <w:pStyle w:val="Normal"/>
-              <w:rPr>
-                <w:b w:val="1"/>
-                <w:bCs w:val="1"/>
-              </w:rPr>
-            </w:pPr>
-            <w:proofErr w:type="spellStart"/>
-            <w:r>
-              <w:rPr>
-                <w:b w:val="1"/>
-                <w:bCs w:val="1"/>
-              </w:rPr>
-              <w:t>Nawal</w:t>
-            </w:r>
-            <w:proofErr w:type="spellEnd"/>
-            <w:r>
-              <w:rPr>
-                <w:b w:val="1"/>
-                <w:bCs w:val="1"/>
-              </w:rPr>
-              <w:t>:</w:t>
-            </w:r>
-            <w:r>
-              <w:rPr>
-                <w:b w:val="1"/>
-                <w:bCs w:val="1"/>
+              <w:rPr>
+                <w:b/>
+                <w:bCs/>
+              </w:rPr>
+            </w:pPr>
+            <w:r>
+              <w:rPr>
+                <w:b/>
+                <w:bCs/>
+              </w:rPr>
+              <w:t>Nawal:</w:t>
+            </w:r>
+            <w:r>
+              <w:rPr>
+                <w:b/>
+                <w:bCs/>
               </w:rPr>
               <w:t xml:space="preserve"> </w:t>
             </w:r>
             <w:r>
-              <w:rPr>
-                <w:b w:val="0"/>
-                <w:bCs w:val="0"/>
-              </w:rPr>
               <w:t>Meer met de database bezig</w:t>
             </w:r>
             <w:r>
-              <w:rPr>
-                <w:b w:val="0"/>
-                <w:bCs w:val="0"/>
-              </w:rPr>
               <w:t xml:space="preserve"> zijn</w:t>
             </w:r>
             <w:r>
-              <w:rPr>
-                <w:b w:val="0"/>
-                <w:bCs w:val="0"/>
-              </w:rPr>
               <w:t xml:space="preserve"> bij de volgende sprint.</w:t>
             </w:r>
           </w:p>
           <w:p>
             <w:pPr>
-              <w:pStyle w:val="Normal"/>
-              <w:rPr>
-                <w:b w:val="1"/>
-                <w:bCs w:val="1"/>
-              </w:rPr>
-            </w:pPr>
-          </w:p>
-          <w:p>
-            <w:pPr>
-              <w:pStyle w:val="Normal"/>
-              <w:rPr>
-                <w:b w:val="1"/>
-                <w:bCs w:val="1"/>
-              </w:rPr>
-            </w:pPr>
-            <w:r>
-              <w:rPr>
-                <w:b w:val="1"/>
-                <w:bCs w:val="1"/>
-              </w:rPr>
-              <w:t>Matin</w:t>
-            </w:r>
-            <w:r>
-              <w:rPr>
-                <w:b w:val="1"/>
-                <w:bCs w:val="1"/>
-              </w:rPr>
-              <w:t>:</w:t>
-            </w:r>
-            <w:r>
-              <w:rPr>
-                <w:b w:val="1"/>
-                <w:bCs w:val="1"/>
+              <w:rPr>
+                <w:b/>
+                <w:bCs/>
+              </w:rPr>
+            </w:pPr>
+          </w:p>
+          <w:p>
+            <w:pPr>
+              <w:rPr>
+                <w:b/>
+                <w:bCs/>
+              </w:rPr>
+            </w:pPr>
+            <w:r>
+              <w:rPr>
+                <w:b/>
+                <w:bCs/>
+              </w:rPr>
+              <w:t>Matin:</w:t>
+            </w:r>
+            <w:r>
+              <w:rPr>
+                <w:b/>
+                <w:bCs/>
               </w:rPr>
               <w:t xml:space="preserve"> </w:t>
             </w:r>
           </w:p>
           <w:p>
             <w:pPr>
-              <w:pStyle w:val="Normal"/>
-              <w:rPr>
-                <w:b w:val="1"/>
-                <w:bCs w:val="1"/>
-              </w:rPr>
-            </w:pPr>
-          </w:p>
-          <w:p>
-            <w:pPr>
-              <w:pStyle w:val="Normal"/>
-              <w:rPr>
-                <w:b w:val="0"/>
-                <w:bCs w:val="0"/>
-              </w:rPr>
-            </w:pPr>
-            <w:r>
-              <w:rPr>
-                <w:b w:val="1"/>
-                <w:bCs w:val="1"/>
+              <w:rPr>
+                <w:b/>
+                <w:bCs/>
+              </w:rPr>
+            </w:pPr>
+          </w:p>
+          <w:p>
+            <w:r>
+              <w:rPr>
+                <w:b/>
+                <w:bCs/>
               </w:rPr>
               <w:t>Elijah:</w:t>
             </w:r>
             <w:r>
               <w:rPr>
-                <w:b w:val="1"/>
-                <w:bCs w:val="1"/>
+                <w:b/>
+                <w:bCs/>
               </w:rPr>
               <w:t xml:space="preserve"> </w:t>
             </w:r>
             <w:r>
-              <w:rPr>
-                <w:b w:val="0"/>
-                <w:bCs w:val="0"/>
-              </w:rPr>
               <w:t>M</w:t>
             </w:r>
             <w:r>
-              <w:rPr>
-                <w:b w:val="0"/>
-                <w:bCs w:val="0"/>
-              </w:rPr>
               <w:t>eer coderen</w:t>
             </w:r>
             <w:r>
-              <w:rPr>
-                <w:b w:val="0"/>
-                <w:bCs w:val="0"/>
-              </w:rPr>
               <w:t xml:space="preserve"> in de</w:t>
             </w:r>
             <w:r>
-              <w:rPr>
-                <w:b w:val="0"/>
-                <w:bCs w:val="0"/>
-              </w:rPr>
               <w:t xml:space="preserve"> volgende sprint.</w:t>
             </w:r>
           </w:p>
@@ -4386,7 +3830,6 @@
         <w:tc>
           <w:tcPr>
             <w:tcW w:w="5778" w:type="dxa"/>
-            <w:tcMar/>
           </w:tcPr>
           <w:p>
             <w:pPr>
@@ -4473,11 +3916,9 @@
         <w:tc>
           <w:tcPr>
             <w:tcW w:w="1674" w:type="dxa"/>
-            <w:tcMar/>
-          </w:tcPr>
-          <w:p>
-            <w:pPr>
-              <w:pStyle w:val="Normal"/>
+          </w:tcPr>
+          <w:p>
+            <w:pPr>
               <w:rPr>
                 <w:sz w:val="20"/>
                 <w:szCs w:val="20"/>
@@ -4503,10 +3944,9 @@
           </w:p>
           <w:p>
             <w:pPr>
-              <w:pStyle w:val="Normal"/>
-              <w:rPr>
-                <w:b w:val="1"/>
-                <w:bCs w:val="1"/>
+              <w:rPr>
+                <w:b/>
+                <w:bCs/>
               </w:rPr>
             </w:pPr>
           </w:p>
@@ -4514,7 +3954,6 @@
         <w:tc>
           <w:tcPr>
             <w:tcW w:w="1476" w:type="dxa"/>
-            <w:tcMar/>
           </w:tcPr>
           <w:p>
             <w:pPr>
@@ -4533,10 +3972,9 @@
           </w:p>
           <w:p>
             <w:pPr>
-              <w:pStyle w:val="Normal"/>
-              <w:rPr>
-                <w:b w:val="1"/>
-                <w:bCs w:val="1"/>
+              <w:rPr>
+                <w:b/>
+                <w:bCs/>
               </w:rPr>
             </w:pPr>
           </w:p>
@@ -4547,109 +3985,60 @@
           <w:tcPr>
             <w:tcW w:w="8928" w:type="dxa"/>
             <w:gridSpan w:val="3"/>
-            <w:tcMar/>
-          </w:tcPr>
-          <w:p>
-            <w:pPr>
-              <w:rPr>
-                <w:b/>
-              </w:rPr>
-            </w:pPr>
-            <w:r>
-              <w:rPr>
-                <w:b w:val="1"/>
-                <w:bCs w:val="1"/>
-              </w:rPr>
-              <w:t xml:space="preserve">Wat ging </w:t>
-            </w:r>
-            <w:r>
-              <w:rPr>
-                <w:b w:val="1"/>
-                <w:bCs w:val="1"/>
-              </w:rPr>
-              <w:t xml:space="preserve">allemaal </w:t>
-            </w:r>
-            <w:r>
-              <w:rPr>
-                <w:b w:val="1"/>
-                <w:bCs w:val="1"/>
-              </w:rPr>
-              <w:t>goed?</w:t>
-            </w:r>
-          </w:p>
-          <w:p>
-            <w:pPr>
-              <w:rPr>
-                <w:b w:val="0"/>
-                <w:bCs w:val="0"/>
-              </w:rPr>
-            </w:pPr>
-            <w:r>
-              <w:rPr>
-                <w:b w:val="1"/>
-                <w:bCs w:val="1"/>
+          </w:tcPr>
+          <w:p>
+            <w:pPr>
+              <w:rPr>
+                <w:b/>
+              </w:rPr>
+            </w:pPr>
+            <w:r>
+              <w:rPr>
+                <w:b/>
+                <w:bCs/>
+              </w:rPr>
+              <w:t>Wat ging allemaal goed?</w:t>
+            </w:r>
+          </w:p>
+          <w:p>
+            <w:r>
+              <w:rPr>
+                <w:b/>
+                <w:bCs/>
               </w:rPr>
               <w:t>Nawal</w:t>
             </w:r>
             <w:r>
               <w:rPr>
-                <w:b w:val="1"/>
-                <w:bCs w:val="1"/>
+                <w:b/>
+                <w:bCs/>
               </w:rPr>
               <w:t>:</w:t>
             </w:r>
           </w:p>
           <w:p>
-            <w:pPr>
-              <w:pStyle w:val="Normal"/>
-              <w:rPr>
-                <w:b w:val="0"/>
-                <w:bCs w:val="0"/>
-              </w:rPr>
-            </w:pPr>
-            <w:r>
-              <w:rPr>
-                <w:b w:val="1"/>
-                <w:bCs w:val="1"/>
-              </w:rPr>
-              <w:t>Matin</w:t>
-            </w:r>
-            <w:r>
-              <w:rPr>
-                <w:b w:val="1"/>
-                <w:bCs w:val="1"/>
-              </w:rPr>
-              <w:t>:</w:t>
-            </w:r>
-          </w:p>
-          <w:p>
-            <w:pPr>
-              <w:pStyle w:val="Normal"/>
-              <w:rPr>
-                <w:b w:val="0"/>
-                <w:bCs w:val="0"/>
-              </w:rPr>
-            </w:pPr>
-            <w:r>
-              <w:rPr>
-                <w:b w:val="1"/>
-                <w:bCs w:val="1"/>
+            <w:r>
+              <w:rPr>
+                <w:b/>
+                <w:bCs/>
+              </w:rPr>
+              <w:t>Matin:</w:t>
+            </w:r>
+          </w:p>
+          <w:p>
+            <w:r>
+              <w:rPr>
+                <w:b/>
+                <w:bCs/>
               </w:rPr>
               <w:t>Elijah:</w:t>
             </w:r>
           </w:p>
           <w:p>
-            <w:pPr>
-              <w:pStyle w:val="Normal"/>
-              <w:rPr>
-                <w:b w:val="0"/>
-                <w:bCs w:val="0"/>
-              </w:rPr>
-            </w:pPr>
-            <w:r>
-              <w:rPr>
-                <w:b w:val="1"/>
-                <w:bCs w:val="1"/>
+            <w:r>
+              <w:rPr>
+                <w:b/>
+                <w:bCs/>
               </w:rPr>
               <w:t>Team:</w:t>
             </w:r>
@@ -4696,128 +4085,91 @@
           <w:tcPr>
             <w:tcW w:w="8928" w:type="dxa"/>
             <w:gridSpan w:val="3"/>
-            <w:tcMar/>
-          </w:tcPr>
-          <w:p>
-            <w:pPr>
-              <w:rPr>
-                <w:b/>
-              </w:rPr>
-            </w:pPr>
-            <w:r>
-              <w:rPr>
-                <w:b w:val="1"/>
-                <w:bCs w:val="1"/>
-              </w:rPr>
+          </w:tcPr>
+          <w:p>
+            <w:pPr>
+              <w:rPr>
+                <w:b/>
+              </w:rPr>
+            </w:pPr>
+            <w:r>
+              <w:rPr>
+                <w:b/>
+                <w:bCs/>
+              </w:rPr>
+              <w:lastRenderedPageBreak/>
               <w:t>Wat kan beter?</w:t>
             </w:r>
           </w:p>
           <w:p>
-            <w:pPr>
-              <w:pStyle w:val="Normal"/>
-              <w:rPr>
-                <w:b w:val="0"/>
-                <w:bCs w:val="0"/>
-              </w:rPr>
-            </w:pPr>
-            <w:r>
-              <w:rPr>
-                <w:b w:val="1"/>
-                <w:bCs w:val="1"/>
-              </w:rPr>
-              <w:t>Nawal</w:t>
-            </w:r>
-            <w:r>
-              <w:rPr>
-                <w:b w:val="1"/>
-                <w:bCs w:val="1"/>
+            <w:r>
+              <w:rPr>
+                <w:b/>
+                <w:bCs/>
+              </w:rPr>
+              <w:t>Nawal:</w:t>
+            </w:r>
+          </w:p>
+          <w:p>
+            <w:pPr>
+              <w:rPr>
+                <w:b/>
+                <w:bCs/>
+              </w:rPr>
+            </w:pPr>
+          </w:p>
+          <w:p>
+            <w:r>
+              <w:rPr>
+                <w:b/>
+                <w:bCs/>
+              </w:rPr>
+              <w:t>Matin</w:t>
+            </w:r>
+            <w:r>
+              <w:rPr>
+                <w:b/>
+                <w:bCs/>
               </w:rPr>
               <w:t>:</w:t>
             </w:r>
           </w:p>
           <w:p>
             <w:pPr>
-              <w:pStyle w:val="Normal"/>
-              <w:rPr>
-                <w:b w:val="1"/>
-                <w:bCs w:val="1"/>
-              </w:rPr>
-            </w:pPr>
-          </w:p>
-          <w:p>
-            <w:pPr>
-              <w:pStyle w:val="Normal"/>
-              <w:rPr>
-                <w:b w:val="0"/>
-                <w:bCs w:val="0"/>
-              </w:rPr>
-            </w:pPr>
-            <w:r>
-              <w:rPr>
-                <w:b w:val="1"/>
-                <w:bCs w:val="1"/>
-              </w:rPr>
-              <w:t>Matin</w:t>
-            </w:r>
-            <w:r>
-              <w:rPr>
-                <w:b w:val="1"/>
-                <w:bCs w:val="1"/>
+              <w:rPr>
+                <w:b/>
+                <w:bCs/>
+              </w:rPr>
+            </w:pPr>
+          </w:p>
+          <w:p>
+            <w:r>
+              <w:rPr>
+                <w:b/>
+                <w:bCs/>
+              </w:rPr>
+              <w:t>Elijah</w:t>
+            </w:r>
+            <w:r>
+              <w:rPr>
+                <w:b/>
+                <w:bCs/>
               </w:rPr>
               <w:t>:</w:t>
             </w:r>
           </w:p>
           <w:p>
-            <w:pPr>
-              <w:pStyle w:val="Normal"/>
-              <w:rPr>
-                <w:b w:val="1"/>
-                <w:bCs w:val="1"/>
-              </w:rPr>
-            </w:pPr>
-          </w:p>
-          <w:p>
-            <w:pPr>
-              <w:pStyle w:val="Normal"/>
-              <w:rPr>
-                <w:b w:val="0"/>
-                <w:bCs w:val="0"/>
-              </w:rPr>
-            </w:pPr>
-            <w:r>
-              <w:rPr>
-                <w:b w:val="1"/>
-                <w:bCs w:val="1"/>
-              </w:rPr>
-              <w:t>Elijah</w:t>
-            </w:r>
-            <w:r>
-              <w:rPr>
-                <w:b w:val="1"/>
-                <w:bCs w:val="1"/>
-              </w:rPr>
-              <w:t>:</w:t>
-            </w:r>
-          </w:p>
-          <w:p>
-            <w:pPr>
-              <w:pStyle w:val="Normal"/>
-              <w:rPr>
-                <w:b w:val="0"/>
-                <w:bCs w:val="0"/>
-              </w:rPr>
-            </w:pPr>
-            <w:r>
-              <w:rPr>
-                <w:b w:val="1"/>
-                <w:bCs w:val="1"/>
+            <w:r>
+              <w:rPr>
+                <w:b/>
+                <w:bCs/>
               </w:rPr>
               <w:t>Team</w:t>
             </w:r>
             <w:r>
               <w:rPr>
-                <w:b w:val="1"/>
-                <w:bCs w:val="1"/>
+                <w:b/>
+                <w:bCs/>
               </w:rPr>
               <w:t>:</w:t>
             </w:r>
@@ -4857,33 +4209,26 @@
           <w:tcPr>
             <w:tcW w:w="8928" w:type="dxa"/>
             <w:gridSpan w:val="3"/>
-            <w:tcMar/>
-          </w:tcPr>
-          <w:p>
-            <w:pPr>
-              <w:rPr>
-                <w:b/>
-              </w:rPr>
-            </w:pPr>
-            <w:r>
-              <w:rPr>
-                <w:b w:val="1"/>
-                <w:bCs w:val="1"/>
+          </w:tcPr>
+          <w:p>
+            <w:pPr>
+              <w:rPr>
+                <w:b/>
+              </w:rPr>
+            </w:pPr>
+            <w:r>
+              <w:rPr>
+                <w:b/>
+                <w:bCs/>
               </w:rPr>
               <w:t>Actiepunt voor volgende Sprint</w:t>
             </w:r>
           </w:p>
           <w:p>
-            <w:pPr>
-              <w:rPr>
-                <w:b w:val="0"/>
-                <w:bCs w:val="0"/>
-              </w:rPr>
-            </w:pPr>
-            <w:r>
-              <w:rPr>
-                <w:b w:val="1"/>
-                <w:bCs w:val="1"/>
+            <w:r>
+              <w:rPr>
+                <w:b/>
+                <w:bCs/>
               </w:rPr>
               <w:t>Actiepunt gehele team:</w:t>
             </w:r>
@@ -4894,22 +4239,21 @@
     <w:p>
       <w:pPr>
         <w:rPr>
-          <w:i w:val="1"/>
-          <w:iCs w:val="1"/>
+          <w:i/>
+          <w:iCs/>
         </w:rPr>
       </w:pPr>
     </w:p>
     <w:p>
       <w:pPr>
-        <w:pStyle w:val="Normal"/>
-        <w:rPr>
-          <w:b w:val="1"/>
-          <w:bCs w:val="1"/>
+        <w:rPr>
+          <w:b/>
+          <w:bCs/>
         </w:rPr>
       </w:pPr>
     </w:p>
     <w:sectPr>
-      <w:pgSz w:w="11906" w:h="16838" w:orient="portrait"/>
+      <w:pgSz w:w="11906" w:h="16838"/>
       <w:pgMar w:top="1134" w:right="1274" w:bottom="426" w:left="1560" w:header="708" w:footer="708" w:gutter="0"/>
       <w:cols w:space="708"/>
       <w:docGrid w:linePitch="360"/>
@@ -4920,9 +4264,11 @@
 
 <file path=word/numbering.xml><?xml version="1.0" encoding="utf-8"?>
 <w:numbering xmlns:wpc="http://schemas.microsoft.com/office/word/2010/wordprocessingCanvas" xmlns:cx="http://schemas.microsoft.com/office/drawing/2014/chartex" xmlns:cx1="http://schemas.microsoft.com/office/drawing/2015/9/8/chartex" xmlns:cx2="http://schemas.microsoft.com/office/drawing/2015/10/21/chartex" xmlns:cx3="http://schemas.microsoft.com/office/drawing/2016/5/9/chartex" xmlns:cx4="http://schemas.microsoft.com/office/drawing/2016/5/10/chartex" xmlns:cx5="http://schemas.microsoft.com/office/drawing/2016/5/11/chartex" xmlns:cx6="http://schemas.microsoft.com/office/drawing/2016/5/12/chartex" xmlns:cx7="http://schemas.microsoft.com/office/drawing/2016/5/13/chartex" xmlns:cx8="http://schemas.microsoft.com/office/drawing/2016/5/14/chartex" xmlns:mc="http://schemas.openxmlformats.org/markup-compatibility/2006" xmlns:aink="http://schemas.microsoft.com/office/drawing/2016/ink" xmlns:am3d="http://schemas.microsoft.com/office/drawing/2017/model3d" xmlns:o="urn:schemas-microsoft-com:office:office" xmlns:r="http://schemas.openxmlformats.org/officeDocument/2006/relationships" xmlns:m="http://schemas.openxmlformats.org/officeDocument/2006/math" xmlns:v="urn:schemas-microsoft-com:vml" xmlns:wp14="http://schemas.microsoft.com/office/word/2010/wordprocessingDrawing" xmlns:wp="http://schemas.openxmlformats.org/drawingml/2006/wordprocessingDrawing" xmlns:w10="urn:schemas-microsoft-com:office:word" xmlns:w="http://schemas.openxmlformats.org/wordprocessingml/2006/main" xmlns:w14="http://schemas.microsoft.com/office/word/2010/wordml" xmlns:w15="http://schemas.microsoft.com/office/word/2012/wordml" xmlns:w16cex="http://schemas.microsoft.com/office/word/2018/wordml/cex" xmlns:w16cid="http://schemas.microsoft.com/office/word/2016/wordml/cid" xmlns:w16="http://schemas.microsoft.com/office/word/2018/wordml" xmlns:w16se="http://schemas.microsoft.com/office/word/2015/wordml/symex" xmlns:wpg="http://schemas.microsoft.com/office/word/2010/wordprocessingGroup" xmlns:wpi="http://schemas.microsoft.com/office/word/2010/wordprocessingInk" xmlns:wne="http://schemas.microsoft.com/office/word/2006/wordml" xmlns:wps="http://schemas.microsoft.com/office/word/2010/wordprocessingShape" mc:Ignorable="w14 w15 w16se w16cid w16 w16cex wp14">
-  <w:abstractNum xmlns:w="http://schemas.openxmlformats.org/wordprocessingml/2006/main" w:abstractNumId="21">
-    <w:multiLevelType xmlns:w="http://schemas.openxmlformats.org/wordprocessingml/2006/main" w:val="hybridMultilevel"/>
-    <w:lvl xmlns:w="http://schemas.openxmlformats.org/wordprocessingml/2006/main" w:ilvl="0">
+  <w:abstractNum w:abstractNumId="0" w15:restartNumberingAfterBreak="0">
+    <w:nsid w:val="06995223"/>
+    <w:multiLevelType w:val="hybridMultilevel"/>
+    <w:tmpl w:val="813A2A5A"/>
+    <w:lvl w:ilvl="0" w:tplc="0534F496">
       <w:start w:val="1"/>
       <w:numFmt w:val="decimal"/>
       <w:lvlText w:val="%1."/>
@@ -4931,7 +4277,7 @@
         <w:ind w:left="720" w:hanging="360"/>
       </w:pPr>
     </w:lvl>
-    <w:lvl xmlns:w="http://schemas.openxmlformats.org/wordprocessingml/2006/main" w:ilvl="1">
+    <w:lvl w:ilvl="1" w:tplc="BDA6FC2E">
       <w:start w:val="1"/>
       <w:numFmt w:val="lowerLetter"/>
       <w:lvlText w:val="%2."/>
@@ -4940,7 +4286,7 @@
         <w:ind w:left="1440" w:hanging="360"/>
       </w:pPr>
     </w:lvl>
-    <w:lvl xmlns:w="http://schemas.openxmlformats.org/wordprocessingml/2006/main" w:ilvl="2">
+    <w:lvl w:ilvl="2" w:tplc="2D3485E0">
       <w:start w:val="1"/>
       <w:numFmt w:val="lowerRoman"/>
       <w:lvlText w:val="%3."/>
@@ -4949,7 +4295,7 @@
         <w:ind w:left="2160" w:hanging="180"/>
       </w:pPr>
     </w:lvl>
-    <w:lvl xmlns:w="http://schemas.openxmlformats.org/wordprocessingml/2006/main" w:ilvl="3">
+    <w:lvl w:ilvl="3" w:tplc="72FC965C">
       <w:start w:val="1"/>
       <w:numFmt w:val="decimal"/>
       <w:lvlText w:val="%4."/>
@@ -4958,7 +4304,7 @@
         <w:ind w:left="2880" w:hanging="360"/>
       </w:pPr>
     </w:lvl>
-    <w:lvl xmlns:w="http://schemas.openxmlformats.org/wordprocessingml/2006/main" w:ilvl="4">
+    <w:lvl w:ilvl="4" w:tplc="EC16AC90">
       <w:start w:val="1"/>
       <w:numFmt w:val="lowerLetter"/>
       <w:lvlText w:val="%5."/>
@@ -4967,7 +4313,7 @@
         <w:ind w:left="3600" w:hanging="360"/>
       </w:pPr>
     </w:lvl>
-    <w:lvl xmlns:w="http://schemas.openxmlformats.org/wordprocessingml/2006/main" w:ilvl="5">
+    <w:lvl w:ilvl="5" w:tplc="A3C6876E">
       <w:start w:val="1"/>
       <w:numFmt w:val="lowerRoman"/>
       <w:lvlText w:val="%6."/>
@@ -4976,7 +4322,7 @@
         <w:ind w:left="4320" w:hanging="180"/>
       </w:pPr>
     </w:lvl>
-    <w:lvl xmlns:w="http://schemas.openxmlformats.org/wordprocessingml/2006/main" w:ilvl="6">
+    <w:lvl w:ilvl="6" w:tplc="2F02C684">
       <w:start w:val="1"/>
       <w:numFmt w:val="decimal"/>
       <w:lvlText w:val="%7."/>
@@ -4985,7 +4331,7 @@
         <w:ind w:left="5040" w:hanging="360"/>
       </w:pPr>
     </w:lvl>
-    <w:lvl xmlns:w="http://schemas.openxmlformats.org/wordprocessingml/2006/main" w:ilvl="7">
+    <w:lvl w:ilvl="7" w:tplc="68C8328A">
       <w:start w:val="1"/>
       <w:numFmt w:val="lowerLetter"/>
       <w:lvlText w:val="%8."/>
@@ -4994,7 +4340,7 @@
         <w:ind w:left="5760" w:hanging="360"/>
       </w:pPr>
     </w:lvl>
-    <w:lvl xmlns:w="http://schemas.openxmlformats.org/wordprocessingml/2006/main" w:ilvl="8">
+    <w:lvl w:ilvl="8" w:tplc="21A078D2">
       <w:start w:val="1"/>
       <w:numFmt w:val="lowerRoman"/>
       <w:lvlText w:val="%9."/>
@@ -5004,9 +4350,11 @@
       </w:pPr>
     </w:lvl>
   </w:abstractNum>
-  <w:abstractNum xmlns:w="http://schemas.openxmlformats.org/wordprocessingml/2006/main" w:abstractNumId="20">
-    <w:multiLevelType xmlns:w="http://schemas.openxmlformats.org/wordprocessingml/2006/main" w:val="hybridMultilevel"/>
-    <w:lvl xmlns:w="http://schemas.openxmlformats.org/wordprocessingml/2006/main" w:ilvl="0">
+  <w:abstractNum w:abstractNumId="1" w15:restartNumberingAfterBreak="0">
+    <w:nsid w:val="06E9563F"/>
+    <w:multiLevelType w:val="hybridMultilevel"/>
+    <w:tmpl w:val="E2E286F4"/>
+    <w:lvl w:ilvl="0" w:tplc="C1822122">
       <w:start w:val="1"/>
       <w:numFmt w:val="decimal"/>
       <w:lvlText w:val="%1."/>
@@ -5015,7 +4363,7 @@
         <w:ind w:left="720" w:hanging="360"/>
       </w:pPr>
     </w:lvl>
-    <w:lvl xmlns:w="http://schemas.openxmlformats.org/wordprocessingml/2006/main" w:ilvl="1">
+    <w:lvl w:ilvl="1" w:tplc="A160878E">
       <w:start w:val="1"/>
       <w:numFmt w:val="lowerLetter"/>
       <w:lvlText w:val="%2."/>
@@ -5024,7 +4372,7 @@
         <w:ind w:left="1440" w:hanging="360"/>
       </w:pPr>
     </w:lvl>
-    <w:lvl xmlns:w="http://schemas.openxmlformats.org/wordprocessingml/2006/main" w:ilvl="2">
+    <w:lvl w:ilvl="2" w:tplc="ED4875B2">
       <w:start w:val="1"/>
       <w:numFmt w:val="lowerRoman"/>
       <w:lvlText w:val="%3."/>
@@ -5033,7 +4381,7 @@
         <w:ind w:left="2160" w:hanging="180"/>
       </w:pPr>
     </w:lvl>
-    <w:lvl xmlns:w="http://schemas.openxmlformats.org/wordprocessingml/2006/main" w:ilvl="3">
+    <w:lvl w:ilvl="3" w:tplc="B982263C">
       <w:start w:val="1"/>
       <w:numFmt w:val="decimal"/>
       <w:lvlText w:val="%4."/>
@@ -5042,7 +4390,7 @@
         <w:ind w:left="2880" w:hanging="360"/>
       </w:pPr>
     </w:lvl>
-    <w:lvl xmlns:w="http://schemas.openxmlformats.org/wordprocessingml/2006/main" w:ilvl="4">
+    <w:lvl w:ilvl="4" w:tplc="1ECAAA12">
       <w:start w:val="1"/>
       <w:numFmt w:val="lowerLetter"/>
       <w:lvlText w:val="%5."/>
@@ -5051,7 +4399,7 @@
         <w:ind w:left="3600" w:hanging="360"/>
       </w:pPr>
     </w:lvl>
-    <w:lvl xmlns:w="http://schemas.openxmlformats.org/wordprocessingml/2006/main" w:ilvl="5">
+    <w:lvl w:ilvl="5" w:tplc="F74CA490">
       <w:start w:val="1"/>
       <w:numFmt w:val="lowerRoman"/>
       <w:lvlText w:val="%6."/>
@@ -5060,7 +4408,7 @@
         <w:ind w:left="4320" w:hanging="180"/>
       </w:pPr>
     </w:lvl>
-    <w:lvl xmlns:w="http://schemas.openxmlformats.org/wordprocessingml/2006/main" w:ilvl="6">
+    <w:lvl w:ilvl="6" w:tplc="9FA86912">
       <w:start w:val="1"/>
       <w:numFmt w:val="decimal"/>
       <w:lvlText w:val="%7."/>
@@ -5069,7 +4417,7 @@
         <w:ind w:left="5040" w:hanging="360"/>
       </w:pPr>
     </w:lvl>
-    <w:lvl xmlns:w="http://schemas.openxmlformats.org/wordprocessingml/2006/main" w:ilvl="7">
+    <w:lvl w:ilvl="7" w:tplc="72EAE192">
       <w:start w:val="1"/>
       <w:numFmt w:val="lowerLetter"/>
       <w:lvlText w:val="%8."/>
@@ -5078,7 +4426,7 @@
         <w:ind w:left="5760" w:hanging="360"/>
       </w:pPr>
     </w:lvl>
-    <w:lvl xmlns:w="http://schemas.openxmlformats.org/wordprocessingml/2006/main" w:ilvl="8">
+    <w:lvl w:ilvl="8" w:tplc="2FD8D3C0">
       <w:start w:val="1"/>
       <w:numFmt w:val="lowerRoman"/>
       <w:lvlText w:val="%9."/>
@@ -5088,9 +4436,11 @@
       </w:pPr>
     </w:lvl>
   </w:abstractNum>
-  <w:abstractNum xmlns:w="http://schemas.openxmlformats.org/wordprocessingml/2006/main" w:abstractNumId="19">
-    <w:multiLevelType xmlns:w="http://schemas.openxmlformats.org/wordprocessingml/2006/main" w:val="hybridMultilevel"/>
-    <w:lvl xmlns:w="http://schemas.openxmlformats.org/wordprocessingml/2006/main" w:ilvl="0">
+  <w:abstractNum w:abstractNumId="2" w15:restartNumberingAfterBreak="0">
+    <w:nsid w:val="0A7C65DF"/>
+    <w:multiLevelType w:val="hybridMultilevel"/>
+    <w:tmpl w:val="C4986F06"/>
+    <w:lvl w:ilvl="0" w:tplc="C82855A6">
       <w:start w:val="1"/>
       <w:numFmt w:val="decimal"/>
       <w:lvlText w:val="%1."/>
@@ -5099,7 +4449,7 @@
         <w:ind w:left="720" w:hanging="360"/>
       </w:pPr>
     </w:lvl>
-    <w:lvl xmlns:w="http://schemas.openxmlformats.org/wordprocessingml/2006/main" w:ilvl="1">
+    <w:lvl w:ilvl="1" w:tplc="41A6F876">
       <w:start w:val="1"/>
       <w:numFmt w:val="lowerLetter"/>
       <w:lvlText w:val="%2."/>
@@ -5108,7 +4458,7 @@
         <w:ind w:left="1440" w:hanging="360"/>
       </w:pPr>
     </w:lvl>
-    <w:lvl xmlns:w="http://schemas.openxmlformats.org/wordprocessingml/2006/main" w:ilvl="2">
+    <w:lvl w:ilvl="2" w:tplc="7D884F00">
       <w:start w:val="1"/>
       <w:numFmt w:val="lowerRoman"/>
       <w:lvlText w:val="%3."/>
@@ -5117,7 +4467,7 @@
         <w:ind w:left="2160" w:hanging="180"/>
       </w:pPr>
     </w:lvl>
-    <w:lvl xmlns:w="http://schemas.openxmlformats.org/wordprocessingml/2006/main" w:ilvl="3">
+    <w:lvl w:ilvl="3" w:tplc="055E6272">
       <w:start w:val="1"/>
       <w:numFmt w:val="decimal"/>
       <w:lvlText w:val="%4."/>
@@ -5126,7 +4476,7 @@
         <w:ind w:left="2880" w:hanging="360"/>
       </w:pPr>
     </w:lvl>
-    <w:lvl xmlns:w="http://schemas.openxmlformats.org/wordprocessingml/2006/main" w:ilvl="4">
+    <w:lvl w:ilvl="4" w:tplc="348C370E">
       <w:start w:val="1"/>
       <w:numFmt w:val="lowerLetter"/>
       <w:lvlText w:val="%5."/>
@@ -5135,7 +4485,7 @@
         <w:ind w:left="3600" w:hanging="360"/>
       </w:pPr>
     </w:lvl>
-    <w:lvl xmlns:w="http://schemas.openxmlformats.org/wordprocessingml/2006/main" w:ilvl="5">
+    <w:lvl w:ilvl="5" w:tplc="A1CCBA14">
       <w:start w:val="1"/>
       <w:numFmt w:val="lowerRoman"/>
       <w:lvlText w:val="%6."/>
@@ -5144,7 +4494,7 @@
         <w:ind w:left="4320" w:hanging="180"/>
       </w:pPr>
     </w:lvl>
-    <w:lvl xmlns:w="http://schemas.openxmlformats.org/wordprocessingml/2006/main" w:ilvl="6">
+    <w:lvl w:ilvl="6" w:tplc="0E204FE4">
       <w:start w:val="1"/>
       <w:numFmt w:val="decimal"/>
       <w:lvlText w:val="%7."/>
@@ -5153,7 +4503,7 @@
         <w:ind w:left="5040" w:hanging="360"/>
       </w:pPr>
     </w:lvl>
-    <w:lvl xmlns:w="http://schemas.openxmlformats.org/wordprocessingml/2006/main" w:ilvl="7">
+    <w:lvl w:ilvl="7" w:tplc="6164D44E">
       <w:start w:val="1"/>
       <w:numFmt w:val="lowerLetter"/>
       <w:lvlText w:val="%8."/>
@@ -5162,7 +4512,7 @@
         <w:ind w:left="5760" w:hanging="360"/>
       </w:pPr>
     </w:lvl>
-    <w:lvl xmlns:w="http://schemas.openxmlformats.org/wordprocessingml/2006/main" w:ilvl="8">
+    <w:lvl w:ilvl="8" w:tplc="2BA6D968">
       <w:start w:val="1"/>
       <w:numFmt w:val="lowerRoman"/>
       <w:lvlText w:val="%9."/>
@@ -5172,7 +4522,7 @@
       </w:pPr>
     </w:lvl>
   </w:abstractNum>
-  <w:abstractNum w:abstractNumId="0" w15:restartNumberingAfterBreak="0">
+  <w:abstractNum w:abstractNumId="3" w15:restartNumberingAfterBreak="0">
     <w:nsid w:val="0DCD2ED9"/>
     <w:multiLevelType w:val="hybridMultilevel"/>
     <w:tmpl w:val="EF0074D8"/>
@@ -5258,7 +4608,7 @@
       </w:pPr>
     </w:lvl>
   </w:abstractNum>
-  <w:abstractNum w:abstractNumId="1" w15:restartNumberingAfterBreak="0">
+  <w:abstractNum w:abstractNumId="4" w15:restartNumberingAfterBreak="0">
     <w:nsid w:val="0ECE3612"/>
     <w:multiLevelType w:val="hybridMultilevel"/>
     <w:tmpl w:val="0D2A8A76"/>
@@ -5344,7 +4694,7 @@
       </w:pPr>
     </w:lvl>
   </w:abstractNum>
-  <w:abstractNum w:abstractNumId="2" w15:restartNumberingAfterBreak="0">
+  <w:abstractNum w:abstractNumId="5" w15:restartNumberingAfterBreak="0">
     <w:nsid w:val="11C14FC2"/>
     <w:multiLevelType w:val="hybridMultilevel"/>
     <w:tmpl w:val="13F4FF98"/>
@@ -5430,7 +4780,7 @@
       </w:pPr>
     </w:lvl>
   </w:abstractNum>
-  <w:abstractNum w:abstractNumId="3" w15:restartNumberingAfterBreak="0">
+  <w:abstractNum w:abstractNumId="6" w15:restartNumberingAfterBreak="0">
     <w:nsid w:val="1B0F4D69"/>
     <w:multiLevelType w:val="hybridMultilevel"/>
     <w:tmpl w:val="1396A6AA"/>
@@ -5516,7 +4866,7 @@
       </w:pPr>
     </w:lvl>
   </w:abstractNum>
-  <w:abstractNum w:abstractNumId="4" w15:restartNumberingAfterBreak="0">
+  <w:abstractNum w:abstractNumId="7" w15:restartNumberingAfterBreak="0">
     <w:nsid w:val="1EF30755"/>
     <w:multiLevelType w:val="hybridMultilevel"/>
     <w:tmpl w:val="EF74F2C4"/>
@@ -5602,7 +4952,7 @@
       </w:pPr>
     </w:lvl>
   </w:abstractNum>
-  <w:abstractNum w:abstractNumId="5" w15:restartNumberingAfterBreak="0">
+  <w:abstractNum w:abstractNumId="8" w15:restartNumberingAfterBreak="0">
     <w:nsid w:val="22D62D1E"/>
     <w:multiLevelType w:val="hybridMultilevel"/>
     <w:tmpl w:val="226283C2"/>
@@ -5688,7 +5038,7 @@
       </w:pPr>
     </w:lvl>
   </w:abstractNum>
-  <w:abstractNum w:abstractNumId="6" w15:restartNumberingAfterBreak="0">
+  <w:abstractNum w:abstractNumId="9" w15:restartNumberingAfterBreak="0">
     <w:nsid w:val="2DBA6BCE"/>
     <w:multiLevelType w:val="hybridMultilevel"/>
     <w:tmpl w:val="4DAE9772"/>
@@ -5777,7 +5127,7 @@
       </w:pPr>
     </w:lvl>
   </w:abstractNum>
-  <w:abstractNum w:abstractNumId="7" w15:restartNumberingAfterBreak="0">
+  <w:abstractNum w:abstractNumId="10" w15:restartNumberingAfterBreak="0">
     <w:nsid w:val="2DE139CA"/>
     <w:multiLevelType w:val="hybridMultilevel"/>
     <w:tmpl w:val="6396F3E4"/>
@@ -5863,7 +5213,7 @@
       </w:pPr>
     </w:lvl>
   </w:abstractNum>
-  <w:abstractNum w:abstractNumId="8" w15:restartNumberingAfterBreak="0">
+  <w:abstractNum w:abstractNumId="11" w15:restartNumberingAfterBreak="0">
     <w:nsid w:val="4BAF43AA"/>
     <w:multiLevelType w:val="hybridMultilevel"/>
     <w:tmpl w:val="2DCA2B7A"/>
@@ -5949,7 +5299,7 @@
       </w:pPr>
     </w:lvl>
   </w:abstractNum>
-  <w:abstractNum w:abstractNumId="9" w15:restartNumberingAfterBreak="0">
+  <w:abstractNum w:abstractNumId="12" w15:restartNumberingAfterBreak="0">
     <w:nsid w:val="504C3D56"/>
     <w:multiLevelType w:val="hybridMultilevel"/>
     <w:tmpl w:val="7CC06A24"/>
@@ -6035,7 +5385,7 @@
       </w:pPr>
     </w:lvl>
   </w:abstractNum>
-  <w:abstractNum w:abstractNumId="10" w15:restartNumberingAfterBreak="0">
+  <w:abstractNum w:abstractNumId="13" w15:restartNumberingAfterBreak="0">
     <w:nsid w:val="51A74CBD"/>
     <w:multiLevelType w:val="hybridMultilevel"/>
     <w:tmpl w:val="546E5E2A"/>
@@ -6121,7 +5471,7 @@
       </w:pPr>
     </w:lvl>
   </w:abstractNum>
-  <w:abstractNum w:abstractNumId="11" w15:restartNumberingAfterBreak="0">
+  <w:abstractNum w:abstractNumId="14" w15:restartNumberingAfterBreak="0">
     <w:nsid w:val="561D5C9D"/>
     <w:multiLevelType w:val="hybridMultilevel"/>
     <w:tmpl w:val="65980474"/>
@@ -6207,7 +5557,7 @@
       </w:pPr>
     </w:lvl>
   </w:abstractNum>
-  <w:abstractNum w:abstractNumId="12" w15:restartNumberingAfterBreak="0">
+  <w:abstractNum w:abstractNumId="15" w15:restartNumberingAfterBreak="0">
     <w:nsid w:val="585E5621"/>
     <w:multiLevelType w:val="hybridMultilevel"/>
     <w:tmpl w:val="DF1CC714"/>
@@ -6293,7 +5643,7 @@
       </w:pPr>
     </w:lvl>
   </w:abstractNum>
-  <w:abstractNum w:abstractNumId="13" w15:restartNumberingAfterBreak="0">
+  <w:abstractNum w:abstractNumId="16" w15:restartNumberingAfterBreak="0">
     <w:nsid w:val="589C2CC2"/>
     <w:multiLevelType w:val="hybridMultilevel"/>
     <w:tmpl w:val="A2066F64"/>
@@ -6379,7 +5729,7 @@
       </w:pPr>
     </w:lvl>
   </w:abstractNum>
-  <w:abstractNum w:abstractNumId="14" w15:restartNumberingAfterBreak="0">
+  <w:abstractNum w:abstractNumId="17" w15:restartNumberingAfterBreak="0">
     <w:nsid w:val="5F754CBA"/>
     <w:multiLevelType w:val="hybridMultilevel"/>
     <w:tmpl w:val="97182124"/>
@@ -6465,7 +5815,7 @@
       </w:pPr>
     </w:lvl>
   </w:abstractNum>
-  <w:abstractNum w:abstractNumId="15" w15:restartNumberingAfterBreak="0">
+  <w:abstractNum w:abstractNumId="18" w15:restartNumberingAfterBreak="0">
     <w:nsid w:val="67C9647A"/>
     <w:multiLevelType w:val="hybridMultilevel"/>
     <w:tmpl w:val="EA94CD20"/>
@@ -6551,7 +5901,7 @@
       </w:pPr>
     </w:lvl>
   </w:abstractNum>
-  <w:abstractNum w:abstractNumId="16" w15:restartNumberingAfterBreak="0">
+  <w:abstractNum w:abstractNumId="19" w15:restartNumberingAfterBreak="0">
     <w:nsid w:val="6DBF7846"/>
     <w:multiLevelType w:val="hybridMultilevel"/>
     <w:tmpl w:val="DDC6A17E"/>
@@ -6637,7 +5987,7 @@
       </w:pPr>
     </w:lvl>
   </w:abstractNum>
-  <w:abstractNum w:abstractNumId="17" w15:restartNumberingAfterBreak="0">
+  <w:abstractNum w:abstractNumId="20" w15:restartNumberingAfterBreak="0">
     <w:nsid w:val="707E5340"/>
     <w:multiLevelType w:val="hybridMultilevel"/>
     <w:tmpl w:val="0BC619E4"/>
@@ -6723,7 +6073,7 @@
       </w:pPr>
     </w:lvl>
   </w:abstractNum>
-  <w:abstractNum w:abstractNumId="18" w15:restartNumberingAfterBreak="0">
+  <w:abstractNum w:abstractNumId="21" w15:restartNumberingAfterBreak="0">
     <w:nsid w:val="7E0D1262"/>
     <w:multiLevelType w:val="hybridMultilevel"/>
     <w:tmpl w:val="BBAC476A"/>
@@ -6809,71 +6159,71 @@
       </w:pPr>
     </w:lvl>
   </w:abstractNum>
-  <w:num w:numId="22">
-    <w:abstractNumId w:val="21"/>
+  <w:num w:numId="1">
+    <w:abstractNumId w:val="2"/>
   </w:num>
-  <w:num w:numId="21">
-    <w:abstractNumId w:val="20"/>
+  <w:num w:numId="2">
+    <w:abstractNumId w:val="1"/>
   </w:num>
-  <w:num w:numId="20">
-    <w:abstractNumId w:val="19"/>
-  </w:num>
-  <w:num w:numId="1">
+  <w:num w:numId="3">
     <w:abstractNumId w:val="0"/>
   </w:num>
-  <w:num w:numId="2">
-    <w:abstractNumId w:val="9"/>
-  </w:num>
-  <w:num w:numId="3">
-    <w:abstractNumId w:val="10"/>
-  </w:num>
   <w:num w:numId="4">
-    <w:abstractNumId w:val="5"/>
+    <w:abstractNumId w:val="3"/>
   </w:num>
   <w:num w:numId="5">
-    <w:abstractNumId w:val="18"/>
+    <w:abstractNumId w:val="12"/>
   </w:num>
   <w:num w:numId="6">
     <w:abstractNumId w:val="13"/>
   </w:num>
   <w:num w:numId="7">
+    <w:abstractNumId w:val="8"/>
+  </w:num>
+  <w:num w:numId="8">
+    <w:abstractNumId w:val="21"/>
+  </w:num>
+  <w:num w:numId="9">
     <w:abstractNumId w:val="16"/>
   </w:num>
-  <w:num w:numId="8">
-    <w:abstractNumId w:val="12"/>
-  </w:num>
-  <w:num w:numId="9">
-    <w:abstractNumId w:val="17"/>
-  </w:num>
   <w:num w:numId="10">
-    <w:abstractNumId w:val="1"/>
+    <w:abstractNumId w:val="19"/>
   </w:num>
   <w:num w:numId="11">
     <w:abstractNumId w:val="15"/>
   </w:num>
   <w:num w:numId="12">
+    <w:abstractNumId w:val="20"/>
+  </w:num>
+  <w:num w:numId="13">
+    <w:abstractNumId w:val="4"/>
+  </w:num>
+  <w:num w:numId="14">
+    <w:abstractNumId w:val="18"/>
+  </w:num>
+  <w:num w:numId="15">
+    <w:abstractNumId w:val="14"/>
+  </w:num>
+  <w:num w:numId="16">
+    <w:abstractNumId w:val="5"/>
+  </w:num>
+  <w:num w:numId="17">
     <w:abstractNumId w:val="11"/>
   </w:num>
-  <w:num w:numId="13">
-    <w:abstractNumId w:val="2"/>
+  <w:num w:numId="18">
+    <w:abstractNumId w:val="10"/>
   </w:num>
-  <w:num w:numId="14">
-    <w:abstractNumId w:val="8"/>
-  </w:num>
-  <w:num w:numId="15">
+  <w:num w:numId="19">
     <w:abstractNumId w:val="7"/>
   </w:num>
-  <w:num w:numId="16">
-    <w:abstractNumId w:val="4"/>
+  <w:num w:numId="20">
+    <w:abstractNumId w:val="6"/>
   </w:num>
-  <w:num w:numId="17">
-    <w:abstractNumId w:val="3"/>
+  <w:num w:numId="21">
+    <w:abstractNumId w:val="17"/>
   </w:num>
-  <w:num w:numId="18">
-    <w:abstractNumId w:val="14"/>
-  </w:num>
-  <w:num w:numId="19">
-    <w:abstractNumId w:val="6"/>
+  <w:num w:numId="22">
+    <w:abstractNumId w:val="9"/>
   </w:num>
 </w:numbering>
 </file>
@@ -6883,7 +6233,7 @@
   <w:docDefaults>
     <w:rPrDefault>
       <w:rPr>
-        <w:rFonts w:asciiTheme="minorHAnsi" w:hAnsiTheme="minorHAnsi" w:eastAsiaTheme="minorHAnsi" w:cstheme="minorBidi"/>
+        <w:rFonts w:asciiTheme="minorHAnsi" w:eastAsiaTheme="minorHAnsi" w:hAnsiTheme="minorHAnsi" w:cstheme="minorBidi"/>
         <w:sz w:val="22"/>
         <w:szCs w:val="22"/>
         <w:lang w:val="nl-NL" w:eastAsia="en-US" w:bidi="ar-SA"/>
@@ -6898,14 +6248,14 @@
   <w:latentStyles w:defLockedState="0" w:defUIPriority="99" w:defSemiHidden="0" w:defUnhideWhenUsed="0" w:defQFormat="0" w:count="376">
     <w:lsdException w:name="Normal" w:uiPriority="0" w:qFormat="1"/>
     <w:lsdException w:name="heading 1" w:uiPriority="9" w:qFormat="1"/>
-    <w:lsdException w:name="heading 2" w:uiPriority="9" w:semiHidden="1" w:unhideWhenUsed="1" w:qFormat="1"/>
-    <w:lsdException w:name="heading 3" w:uiPriority="9" w:semiHidden="1" w:unhideWhenUsed="1" w:qFormat="1"/>
-    <w:lsdException w:name="heading 4" w:uiPriority="9" w:semiHidden="1" w:unhideWhenUsed="1" w:qFormat="1"/>
-    <w:lsdException w:name="heading 5" w:uiPriority="9" w:semiHidden="1" w:unhideWhenUsed="1" w:qFormat="1"/>
-    <w:lsdException w:name="heading 6" w:uiPriority="9" w:semiHidden="1" w:unhideWhenUsed="1" w:qFormat="1"/>
-    <w:lsdException w:name="heading 7" w:uiPriority="9" w:semiHidden="1" w:unhideWhenUsed="1" w:qFormat="1"/>
-    <w:lsdException w:name="heading 8" w:uiPriority="9" w:semiHidden="1" w:unhideWhenUsed="1" w:qFormat="1"/>
-    <w:lsdException w:name="heading 9" w:uiPriority="9" w:semiHidden="1" w:unhideWhenUsed="1" w:qFormat="1"/>
+    <w:lsdException w:name="heading 2" w:semiHidden="1" w:uiPriority="9" w:unhideWhenUsed="1" w:qFormat="1"/>
+    <w:lsdException w:name="heading 3" w:semiHidden="1" w:uiPriority="9" w:unhideWhenUsed="1" w:qFormat="1"/>
+    <w:lsdException w:name="heading 4" w:semiHidden="1" w:uiPriority="9" w:unhideWhenUsed="1" w:qFormat="1"/>
+    <w:lsdException w:name="heading 5" w:semiHidden="1" w:uiPriority="9" w:unhideWhenUsed="1" w:qFormat="1"/>
+    <w:lsdException w:name="heading 6" w:semiHidden="1" w:uiPriority="9" w:unhideWhenUsed="1" w:qFormat="1"/>
+    <w:lsdException w:name="heading 7" w:semiHidden="1" w:uiPriority="9" w:unhideWhenUsed="1" w:qFormat="1"/>
+    <w:lsdException w:name="heading 8" w:semiHidden="1" w:uiPriority="9" w:unhideWhenUsed="1" w:qFormat="1"/>
+    <w:lsdException w:name="heading 9" w:semiHidden="1" w:uiPriority="9" w:unhideWhenUsed="1" w:qFormat="1"/>
     <w:lsdException w:name="index 1" w:semiHidden="1" w:unhideWhenUsed="1"/>
     <w:lsdException w:name="index 2" w:semiHidden="1" w:unhideWhenUsed="1"/>
     <w:lsdException w:name="index 3" w:semiHidden="1" w:unhideWhenUsed="1"/>
@@ -6915,22 +6265,22 @@
     <w:lsdException w:name="index 7" w:semiHidden="1" w:unhideWhenUsed="1"/>
     <w:lsdException w:name="index 8" w:semiHidden="1" w:unhideWhenUsed="1"/>
     <w:lsdException w:name="index 9" w:semiHidden="1" w:unhideWhenUsed="1"/>
-    <w:lsdException w:name="toc 1" w:uiPriority="39" w:semiHidden="1" w:unhideWhenUsed="1"/>
-    <w:lsdException w:name="toc 2" w:uiPriority="39" w:semiHidden="1" w:unhideWhenUsed="1"/>
-    <w:lsdException w:name="toc 3" w:uiPriority="39" w:semiHidden="1" w:unhideWhenUsed="1"/>
-    <w:lsdException w:name="toc 4" w:uiPriority="39" w:semiHidden="1" w:unhideWhenUsed="1"/>
-    <w:lsdException w:name="toc 5" w:uiPriority="39" w:semiHidden="1" w:unhideWhenUsed="1"/>
-    <w:lsdException w:name="toc 6" w:uiPriority="39" w:semiHidden="1" w:unhideWhenUsed="1"/>
-    <w:lsdException w:name="toc 7" w:uiPriority="39" w:semiHidden="1" w:unhideWhenUsed="1"/>
-    <w:lsdException w:name="toc 8" w:uiPriority="39" w:semiHidden="1" w:unhideWhenUsed="1"/>
-    <w:lsdException w:name="toc 9" w:uiPriority="39" w:semiHidden="1" w:unhideWhenUsed="1"/>
+    <w:lsdException w:name="toc 1" w:semiHidden="1" w:uiPriority="39" w:unhideWhenUsed="1"/>
+    <w:lsdException w:name="toc 2" w:semiHidden="1" w:uiPriority="39" w:unhideWhenUsed="1"/>
+    <w:lsdException w:name="toc 3" w:semiHidden="1" w:uiPriority="39" w:unhideWhenUsed="1"/>
+    <w:lsdException w:name="toc 4" w:semiHidden="1" w:uiPriority="39" w:unhideWhenUsed="1"/>
+    <w:lsdException w:name="toc 5" w:semiHidden="1" w:uiPriority="39" w:unhideWhenUsed="1"/>
+    <w:lsdException w:name="toc 6" w:semiHidden="1" w:uiPriority="39" w:unhideWhenUsed="1"/>
+    <w:lsdException w:name="toc 7" w:semiHidden="1" w:uiPriority="39" w:unhideWhenUsed="1"/>
+    <w:lsdException w:name="toc 8" w:semiHidden="1" w:uiPriority="39" w:unhideWhenUsed="1"/>
+    <w:lsdException w:name="toc 9" w:semiHidden="1" w:uiPriority="39" w:unhideWhenUsed="1"/>
     <w:lsdException w:name="Normal Indent" w:semiHidden="1" w:unhideWhenUsed="1"/>
     <w:lsdException w:name="footnote text" w:semiHidden="1" w:unhideWhenUsed="1"/>
     <w:lsdException w:name="annotation text" w:semiHidden="1" w:unhideWhenUsed="1"/>
     <w:lsdException w:name="header" w:semiHidden="1" w:unhideWhenUsed="1"/>
     <w:lsdException w:name="footer" w:semiHidden="1" w:unhideWhenUsed="1"/>
     <w:lsdException w:name="index heading" w:semiHidden="1" w:unhideWhenUsed="1"/>
-    <w:lsdException w:name="caption" w:uiPriority="35" w:semiHidden="1" w:unhideWhenUsed="1" w:qFormat="1"/>
+    <w:lsdException w:name="caption" w:semiHidden="1" w:uiPriority="35" w:unhideWhenUsed="1" w:qFormat="1"/>
     <w:lsdException w:name="table of figures" w:semiHidden="1" w:unhideWhenUsed="1"/>
     <w:lsdException w:name="envelope address" w:semiHidden="1" w:unhideWhenUsed="1"/>
     <w:lsdException w:name="envelope return" w:semiHidden="1" w:unhideWhenUsed="1"/>
@@ -6961,7 +6311,7 @@
     <w:lsdException w:name="Title" w:uiPriority="10" w:qFormat="1"/>
     <w:lsdException w:name="Closing" w:semiHidden="1" w:unhideWhenUsed="1"/>
     <w:lsdException w:name="Signature" w:semiHidden="1" w:unhideWhenUsed="1"/>
-    <w:lsdException w:name="Default Paragraph Font" w:uiPriority="1" w:semiHidden="1" w:unhideWhenUsed="1"/>
+    <w:lsdException w:name="Default Paragraph Font" w:semiHidden="1" w:uiPriority="1" w:unhideWhenUsed="1"/>
     <w:lsdException w:name="Body Text" w:semiHidden="1" w:unhideWhenUsed="1"/>
     <w:lsdException w:name="Body Text Indent" w:semiHidden="1" w:unhideWhenUsed="1"/>
     <w:lsdException w:name="List Continue" w:semiHidden="1" w:unhideWhenUsed="1"/>
@@ -7161,8 +6511,8 @@
     <w:lsdException w:name="Subtle Reference" w:uiPriority="31" w:qFormat="1"/>
     <w:lsdException w:name="Intense Reference" w:uiPriority="32" w:qFormat="1"/>
     <w:lsdException w:name="Book Title" w:uiPriority="33" w:qFormat="1"/>
-    <w:lsdException w:name="Bibliography" w:uiPriority="37" w:semiHidden="1" w:unhideWhenUsed="1"/>
-    <w:lsdException w:name="TOC Heading" w:uiPriority="39" w:semiHidden="1" w:unhideWhenUsed="1" w:qFormat="1"/>
+    <w:lsdException w:name="Bibliography" w:semiHidden="1" w:uiPriority="37" w:unhideWhenUsed="1"/>
+    <w:lsdException w:name="TOC Heading" w:semiHidden="1" w:uiPriority="39" w:unhideWhenUsed="1" w:qFormat="1"/>
     <w:lsdException w:name="Grid Table 4" w:uiPriority="49"/>
     <w:lsdException w:name="Grid Table 5 Dark" w:uiPriority="50"/>
     <w:lsdException w:name="Grid Table 6 Colorful" w:uiPriority="51"/>
@@ -7264,18 +6614,18 @@
     <w:lsdException w:name="Unresolved Mention" w:semiHidden="1" w:unhideWhenUsed="1"/>
     <w:lsdException w:name="Smart Link" w:semiHidden="1" w:unhideWhenUsed="1"/>
   </w:latentStyles>
-  <w:style w:type="paragraph" w:styleId="Normal" w:default="1">
+  <w:style w:type="paragraph" w:default="1" w:styleId="Normal">
     <w:name w:val="Normal"/>
     <w:qFormat/>
     <w:rsid w:val="005672FF"/>
   </w:style>
-  <w:style w:type="character" w:styleId="DefaultParagraphFont" w:default="1">
+  <w:style w:type="character" w:default="1" w:styleId="DefaultParagraphFont">
     <w:name w:val="Default Paragraph Font"/>
     <w:uiPriority w:val="1"/>
     <w:semiHidden/>
     <w:unhideWhenUsed/>
   </w:style>
-  <w:style w:type="table" w:styleId="TableNormal" w:default="1">
+  <w:style w:type="table" w:default="1" w:styleId="TableNormal">
     <w:name w:val="Normal Table"/>
     <w:uiPriority w:val="99"/>
     <w:semiHidden/>
@@ -7290,7 +6640,7 @@
       </w:tblCellMar>
     </w:tblPr>
   </w:style>
-  <w:style w:type="numbering" w:styleId="NoList" w:default="1">
+  <w:style w:type="numbering" w:default="1" w:styleId="NoList">
     <w:name w:val="No List"/>
     <w:uiPriority w:val="99"/>
     <w:semiHidden/>
@@ -7306,12 +6656,12 @@
     </w:pPr>
     <w:tblPr>
       <w:tblBorders>
-        <w:top w:val="single" w:color="auto" w:sz="4" w:space="0"/>
-        <w:left w:val="single" w:color="auto" w:sz="4" w:space="0"/>
-        <w:bottom w:val="single" w:color="auto" w:sz="4" w:space="0"/>
-        <w:right w:val="single" w:color="auto" w:sz="4" w:space="0"/>
-        <w:insideH w:val="single" w:color="auto" w:sz="4" w:space="0"/>
-        <w:insideV w:val="single" w:color="auto" w:sz="4" w:space="0"/>
+        <w:top w:val="single" w:sz="4" w:space="0" w:color="auto"/>
+        <w:left w:val="single" w:sz="4" w:space="0" w:color="auto"/>
+        <w:bottom w:val="single" w:sz="4" w:space="0" w:color="auto"/>
+        <w:right w:val="single" w:sz="4" w:space="0" w:color="auto"/>
+        <w:insideH w:val="single" w:sz="4" w:space="0" w:color="auto"/>
+        <w:insideV w:val="single" w:sz="4" w:space="0" w:color="auto"/>
       </w:tblBorders>
     </w:tblPr>
   </w:style>
@@ -7332,7 +6682,7 @@
       <w:szCs w:val="16"/>
     </w:rPr>
   </w:style>
-  <w:style w:type="character" w:styleId="BalloonTextChar" w:customStyle="1">
+  <w:style w:type="character" w:customStyle="1" w:styleId="BalloonTextChar">
     <w:name w:val="Balloon Text Char"/>
     <w:basedOn w:val="DefaultParagraphFont"/>
     <w:link w:val="BalloonText"/>
@@ -7808,9 +7158,12 @@
 </file>
 
 <file path=customXml/item2.xml><?xml version="1.0" encoding="utf-8"?>
-<p:properties xmlns:p="http://schemas.microsoft.com/office/2006/metadata/properties" xmlns:xsi="http://www.w3.org/2001/XMLSchema-instance" xmlns:pc="http://schemas.microsoft.com/office/infopath/2007/PartnerControls">
-  <documentManagement/>
-</p:properties>
+<?mso-contentType ?>
+<FormTemplates xmlns="http://schemas.microsoft.com/sharepoint/v3/contenttype/forms">
+  <Display>DocumentLibraryForm</Display>
+  <Edit>DocumentLibraryForm</Edit>
+  <New>DocumentLibraryForm</New>
+</FormTemplates>
 </file>
 
 <file path=customXml/item3.xml><?xml version="1.0" encoding="utf-8"?>
@@ -7818,12 +7171,9 @@
 </file>
 
 <file path=customXml/item4.xml><?xml version="1.0" encoding="utf-8"?>
-<?mso-contentType ?>
-<FormTemplates xmlns="http://schemas.microsoft.com/sharepoint/v3/contenttype/forms">
-  <Display>DocumentLibraryForm</Display>
-  <Edit>DocumentLibraryForm</Edit>
-  <New>DocumentLibraryForm</New>
-</FormTemplates>
+<p:properties xmlns:p="http://schemas.microsoft.com/office/2006/metadata/properties" xmlns:xsi="http://www.w3.org/2001/XMLSchema-instance" xmlns:pc="http://schemas.microsoft.com/office/infopath/2007/PartnerControls">
+  <documentManagement/>
+</p:properties>
 </file>
 
 <file path=customXml/itemProps1.xml><?xml version="1.0" encoding="utf-8"?>
@@ -7845,17 +7195,9 @@
 </file>
 
 <file path=customXml/itemProps2.xml><?xml version="1.0" encoding="utf-8"?>
-<ds:datastoreItem xmlns:ds="http://schemas.openxmlformats.org/officeDocument/2006/customXml" ds:itemID="{E33B628E-4DD1-4015-94CB-D22BBC574FD9}">
+<ds:datastoreItem xmlns:ds="http://schemas.openxmlformats.org/officeDocument/2006/customXml" ds:itemID="{D7C712EC-ED2C-4347-8C45-25157D9EC161}">
   <ds:schemaRefs>
-    <ds:schemaRef ds:uri="http://purl.org/dc/elements/1.1/"/>
-    <ds:schemaRef ds:uri="http://schemas.microsoft.com/office/2006/metadata/properties"/>
-    <ds:schemaRef ds:uri="http://schemas.microsoft.com/office/2006/documentManagement/types"/>
-    <ds:schemaRef ds:uri="http://purl.org/dc/dcmitype/"/>
-    <ds:schemaRef ds:uri="3007bec4-1ca3-4175-8908-d9a1495534b5"/>
-    <ds:schemaRef ds:uri="http://www.w3.org/XML/1998/namespace"/>
-    <ds:schemaRef ds:uri="http://schemas.microsoft.com/office/infopath/2007/PartnerControls"/>
-    <ds:schemaRef ds:uri="http://schemas.openxmlformats.org/package/2006/metadata/core-properties"/>
-    <ds:schemaRef ds:uri="http://purl.org/dc/terms/"/>
+    <ds:schemaRef ds:uri="http://schemas.microsoft.com/sharepoint/v3/contenttype/forms"/>
   </ds:schemaRefs>
 </ds:datastoreItem>
 </file>
@@ -7869,9 +7211,10 @@
 </file>
 
 <file path=customXml/itemProps4.xml><?xml version="1.0" encoding="utf-8"?>
-<ds:datastoreItem xmlns:ds="http://schemas.openxmlformats.org/officeDocument/2006/customXml" ds:itemID="{D7C712EC-ED2C-4347-8C45-25157D9EC161}">
+<ds:datastoreItem xmlns:ds="http://schemas.openxmlformats.org/officeDocument/2006/customXml" ds:itemID="{E33B628E-4DD1-4015-94CB-D22BBC574FD9}">
   <ds:schemaRefs>
-    <ds:schemaRef ds:uri="http://schemas.microsoft.com/sharepoint/v3/contenttype/forms"/>
+    <ds:schemaRef ds:uri="http://schemas.microsoft.com/office/2006/metadata/properties"/>
+    <ds:schemaRef ds:uri="http://schemas.microsoft.com/office/infopath/2007/PartnerControls"/>
   </ds:schemaRefs>
 </ds:datastoreItem>
 </file>
</xml_diff>